<commit_message>
flow diagram added in plan diagram git status
</commit_message>
<xml_diff>
--- a/Copy of Software Requirements Document (Template).docx
+++ b/Copy of Software Requirements Document (Template).docx
@@ -1,173 +1,335 @@
 
 <file path=word/document.xml><?xml version="1.0" encoding="utf-8"?>
-<w:document xmlns:mc="http://schemas.openxmlformats.org/markup-compatibility/2006" xmlns:o="urn:schemas-microsoft-com:office:office" xmlns:r="http://schemas.openxmlformats.org/officeDocument/2006/relationships" xmlns:m="http://schemas.openxmlformats.org/officeDocument/2006/math" xmlns:v="urn:schemas-microsoft-com:vml" xmlns:wp="http://schemas.openxmlformats.org/drawingml/2006/wordprocessingDrawing" xmlns:w10="urn:schemas-microsoft-com:office:word" xmlns:w="http://schemas.openxmlformats.org/wordprocessingml/2006/main" xmlns:wne="http://schemas.microsoft.com/office/word/2006/wordml" xmlns:sl="http://schemas.openxmlformats.org/schemaLibrary/2006/main" xmlns:a="http://schemas.openxmlformats.org/drawingml/2006/main" xmlns:pic="http://schemas.openxmlformats.org/drawingml/2006/picture" xmlns:c="http://schemas.openxmlformats.org/drawingml/2006/chart" xmlns:lc="http://schemas.openxmlformats.org/drawingml/2006/lockedCanvas" xmlns:dgm="http://schemas.openxmlformats.org/drawingml/2006/diagram" xmlns:wps="http://schemas.microsoft.com/office/word/2010/wordprocessingShape" xmlns:wpg="http://schemas.microsoft.com/office/word/2010/wordprocessingGroup" xmlns:w14="http://schemas.microsoft.com/office/word/2010/wordml" xmlns:w15="http://schemas.microsoft.com/office/word/2012/wordml">
+<w:document xmlns:wpc="http://schemas.microsoft.com/office/word/2010/wordprocessingCanvas" xmlns:cx="http://schemas.microsoft.com/office/drawing/2014/chartex" xmlns:cx1="http://schemas.microsoft.com/office/drawing/2015/9/8/chartex" xmlns:cx2="http://schemas.microsoft.com/office/drawing/2015/10/21/chartex" xmlns:cx3="http://schemas.microsoft.com/office/drawing/2016/5/9/chartex" xmlns:cx4="http://schemas.microsoft.com/office/drawing/2016/5/10/chartex" xmlns:cx5="http://schemas.microsoft.com/office/drawing/2016/5/11/chartex" xmlns:cx6="http://schemas.microsoft.com/office/drawing/2016/5/12/chartex" xmlns:cx7="http://schemas.microsoft.com/office/drawing/2016/5/13/chartex" xmlns:cx8="http://schemas.microsoft.com/office/drawing/2016/5/14/chartex" xmlns:mc="http://schemas.openxmlformats.org/markup-compatibility/2006" xmlns:aink="http://schemas.microsoft.com/office/drawing/2016/ink" xmlns:am3d="http://schemas.microsoft.com/office/drawing/2017/model3d" xmlns:o="urn:schemas-microsoft-com:office:office" xmlns:r="http://schemas.openxmlformats.org/officeDocument/2006/relationships" xmlns:m="http://schemas.openxmlformats.org/officeDocument/2006/math" xmlns:v="urn:schemas-microsoft-com:vml" xmlns:wp14="http://schemas.microsoft.com/office/word/2010/wordprocessingDrawing" xmlns:wp="http://schemas.openxmlformats.org/drawingml/2006/wordprocessingDrawing" xmlns:w10="urn:schemas-microsoft-com:office:word" xmlns:w="http://schemas.openxmlformats.org/wordprocessingml/2006/main" xmlns:w14="http://schemas.microsoft.com/office/word/2010/wordml" xmlns:w15="http://schemas.microsoft.com/office/word/2012/wordml" xmlns:w16cex="http://schemas.microsoft.com/office/word/2018/wordml/cex" xmlns:w16cid="http://schemas.microsoft.com/office/word/2016/wordml/cid" xmlns:w16="http://schemas.microsoft.com/office/word/2018/wordml" xmlns:w16se="http://schemas.microsoft.com/office/word/2015/wordml/symex" xmlns:wpg="http://schemas.microsoft.com/office/word/2010/wordprocessingGroup" xmlns:wpi="http://schemas.microsoft.com/office/word/2010/wordprocessingInk" xmlns:wne="http://schemas.microsoft.com/office/word/2006/wordml" xmlns:wps="http://schemas.microsoft.com/office/word/2010/wordprocessingShape" mc:Ignorable="w14 w15 w16se w16cid w16 w16cex wp14">
   <w:body>
     <w:p>
       <w:pPr>
         <w:pStyle w:val="Title"/>
-        <w:rPr/>
-      </w:pPr>
-      <w:bookmarkStart w:colFirst="0" w:colLast="0" w:name="_o5cllxjlz2l1" w:id="0"/>
+      </w:pPr>
+      <w:r>
+        <w:t>Twitter Clone Software Requirements</w:t>
+      </w:r>
+    </w:p>
+    <w:p>
+      <w:pPr>
+        <w:pStyle w:val="Heading1"/>
+      </w:pPr>
+      <w:bookmarkStart w:id="0" w:name="_e504n321e3t0" w:colFirst="0" w:colLast="0"/>
       <w:bookmarkEnd w:id="0"/>
       <w:r>
-        <w:rPr>
-          <w:rtl w:val="0"/>
-        </w:rPr>
-        <w:t xml:space="preserve">Twitter Clone Software Requirements</w:t>
+        <w:t>Goals</w:t>
+      </w:r>
+      <w:bookmarkStart w:id="1" w:name="_ln4abf74f6un" w:colFirst="0" w:colLast="0"/>
+      <w:bookmarkEnd w:id="1"/>
+    </w:p>
+    <w:p>
+      <w:pPr>
+        <w:pStyle w:val="ListParagraph"/>
+        <w:numPr>
+          <w:ilvl w:val="0"/>
+          <w:numId w:val="3"/>
+        </w:numPr>
+      </w:pPr>
+      <w:r>
+        <w:t xml:space="preserve">Create a </w:t>
+      </w:r>
+      <w:proofErr w:type="spellStart"/>
+      <w:r>
+        <w:t>Twiter</w:t>
+      </w:r>
+      <w:proofErr w:type="spellEnd"/>
+      <w:r>
+        <w:t xml:space="preserve"> clone to let user search for tweets and view them.</w:t>
       </w:r>
     </w:p>
     <w:p>
       <w:pPr>
         <w:pStyle w:val="Heading1"/>
-        <w:rPr/>
-      </w:pPr>
-      <w:bookmarkStart w:colFirst="0" w:colLast="0" w:name="_e504n321e3t0" w:id="1"/>
-      <w:bookmarkEnd w:id="1"/>
-      <w:r>
-        <w:rPr>
-          <w:rtl w:val="0"/>
-        </w:rPr>
-        <w:t xml:space="preserve">Goals</w:t>
+      </w:pPr>
+      <w:r>
+        <w:t>User Stories</w:t>
+      </w:r>
+    </w:p>
+    <w:p>
+      <w:r>
+        <w:t>A</w:t>
+      </w:r>
+      <w:r>
+        <w:t>s a &lt;User&gt;, I want &lt;Goal&gt; so that &lt;some reason&gt;</w:t>
+      </w:r>
+    </w:p>
+    <w:p>
+      <w:pPr>
+        <w:rPr>
+          <w:shd w:val="clear" w:color="auto" w:fill="FFE599"/>
+        </w:rPr>
+      </w:pPr>
+      <w:r>
+        <w:rPr>
+          <w:shd w:val="clear" w:color="auto" w:fill="FFE599"/>
+        </w:rPr>
+        <w:t>TASK: Complete User story for trending hashtags and next page functionality</w:t>
+      </w:r>
+    </w:p>
+    <w:p>
+      <w:pPr>
+        <w:pStyle w:val="ListParagraph"/>
+        <w:numPr>
+          <w:ilvl w:val="0"/>
+          <w:numId w:val="4"/>
+        </w:numPr>
+        <w:rPr>
+          <w:shd w:val="clear" w:color="auto" w:fill="FFE599"/>
+        </w:rPr>
+      </w:pPr>
+      <w:r>
+        <w:rPr>
+          <w:shd w:val="clear" w:color="auto" w:fill="FFE599"/>
+        </w:rPr>
+        <w:t>As a user, I want to be able to input my search so that I can search for tweets</w:t>
+      </w:r>
+    </w:p>
+    <w:p>
+      <w:pPr>
+        <w:pStyle w:val="ListParagraph"/>
+        <w:numPr>
+          <w:ilvl w:val="0"/>
+          <w:numId w:val="4"/>
+        </w:numPr>
+        <w:rPr>
+          <w:shd w:val="clear" w:color="auto" w:fill="FFE599"/>
+        </w:rPr>
+      </w:pPr>
+      <w:r>
+        <w:rPr>
+          <w:shd w:val="clear" w:color="auto" w:fill="FFE599"/>
+        </w:rPr>
+        <w:t>As a user, I want to be able to see the tweets I searched for so that I can view them</w:t>
+      </w:r>
+    </w:p>
+    <w:p>
+      <w:pPr>
+        <w:pStyle w:val="ListParagraph"/>
+        <w:numPr>
+          <w:ilvl w:val="0"/>
+          <w:numId w:val="4"/>
+        </w:numPr>
+        <w:rPr>
+          <w:shd w:val="clear" w:color="auto" w:fill="FFE599"/>
+        </w:rPr>
+      </w:pPr>
+      <w:r>
+        <w:rPr>
+          <w:shd w:val="clear" w:color="auto" w:fill="FFE599"/>
+        </w:rPr>
+        <w:t>As a user, I want to be able to view the text, photos, gif, or video of the tweets so that I can view all of the contents of the tweets</w:t>
+      </w:r>
+    </w:p>
+    <w:p>
+      <w:pPr>
+        <w:pStyle w:val="ListParagraph"/>
+        <w:numPr>
+          <w:ilvl w:val="0"/>
+          <w:numId w:val="4"/>
+        </w:numPr>
+        <w:rPr>
+          <w:shd w:val="clear" w:color="auto" w:fill="FFE599"/>
+        </w:rPr>
+      </w:pPr>
+      <w:r>
+        <w:rPr>
+          <w:shd w:val="clear" w:color="auto" w:fill="FFE599"/>
+        </w:rPr>
+        <w:t xml:space="preserve">As a user, I want to see the trending hashtags currently on twitter </w:t>
+      </w:r>
+      <w:proofErr w:type="spellStart"/>
+      <w:r>
+        <w:rPr>
+          <w:shd w:val="clear" w:color="auto" w:fill="FFE599"/>
+        </w:rPr>
+        <w:t>os</w:t>
+      </w:r>
+      <w:proofErr w:type="spellEnd"/>
+      <w:r>
+        <w:rPr>
+          <w:shd w:val="clear" w:color="auto" w:fill="FFE599"/>
+        </w:rPr>
+        <w:t xml:space="preserve"> that I can later use them to search for tweets</w:t>
+      </w:r>
+    </w:p>
+    <w:p>
+      <w:pPr>
+        <w:pStyle w:val="ListParagraph"/>
+        <w:numPr>
+          <w:ilvl w:val="0"/>
+          <w:numId w:val="4"/>
+        </w:numPr>
+        <w:rPr>
+          <w:shd w:val="clear" w:color="auto" w:fill="FFE599"/>
+        </w:rPr>
+      </w:pPr>
+      <w:r>
+        <w:rPr>
+          <w:shd w:val="clear" w:color="auto" w:fill="FFE599"/>
+        </w:rPr>
+        <w:t xml:space="preserve">As a user, I want to click on the </w:t>
+      </w:r>
+      <w:r>
+        <w:rPr>
+          <w:shd w:val="clear" w:color="auto" w:fill="FFE599"/>
+        </w:rPr>
+        <w:t>trending hashtag so that I can see the tweets for that hashtag</w:t>
+      </w:r>
+    </w:p>
+    <w:p>
+      <w:pPr>
+        <w:pStyle w:val="ListParagraph"/>
+        <w:numPr>
+          <w:ilvl w:val="0"/>
+          <w:numId w:val="4"/>
+        </w:numPr>
+        <w:rPr>
+          <w:shd w:val="clear" w:color="auto" w:fill="FFE599"/>
+        </w:rPr>
+      </w:pPr>
+      <w:r>
+        <w:rPr>
+          <w:shd w:val="clear" w:color="auto" w:fill="FFE599"/>
+        </w:rPr>
+        <w:t>As a user, I want to click next page so that I can see the next page of the tweets.</w:t>
       </w:r>
     </w:p>
     <w:p>
       <w:pPr>
         <w:pStyle w:val="Heading1"/>
-        <w:rPr/>
-      </w:pPr>
-      <w:bookmarkStart w:colFirst="0" w:colLast="0" w:name="_ln4abf74f6un" w:id="2"/>
+      </w:pPr>
+      <w:bookmarkStart w:id="2" w:name="_l8ljwpiyi5cf" w:colFirst="0" w:colLast="0"/>
       <w:bookmarkEnd w:id="2"/>
       <w:r>
-        <w:rPr>
-          <w:rtl w:val="0"/>
-        </w:rPr>
-        <w:t xml:space="preserve">User Stories</w:t>
-      </w:r>
-    </w:p>
-    <w:p>
-      <w:pPr>
-        <w:ind w:left="0" w:firstLine="0"/>
-        <w:rPr/>
-      </w:pPr>
-      <w:r>
-        <w:rPr>
-          <w:rtl w:val="0"/>
-        </w:rPr>
-        <w:t xml:space="preserve">As a &lt;User&gt;, I want &lt;Goal&gt; so that &lt;some reason&gt;</w:t>
-      </w:r>
-    </w:p>
-    <w:p>
-      <w:pPr>
-        <w:rPr>
-          <w:shd w:fill="ffe599" w:val="clear"/>
-        </w:rPr>
-      </w:pPr>
-      <w:r>
-        <w:rPr>
-          <w:shd w:fill="ffe599" w:val="clear"/>
-          <w:rtl w:val="0"/>
-        </w:rPr>
-        <w:t xml:space="preserve">TASK: Complete User story for trending hashtags and next page functionality</w:t>
-      </w:r>
-    </w:p>
-    <w:p>
-      <w:pPr>
-        <w:pStyle w:val="Heading1"/>
-        <w:rPr/>
-      </w:pPr>
-      <w:bookmarkStart w:colFirst="0" w:colLast="0" w:name="_l8ljwpiyi5cf" w:id="3"/>
-      <w:bookmarkEnd w:id="3"/>
-      <w:r>
-        <w:rPr>
-          <w:rtl w:val="0"/>
-        </w:rPr>
-        <w:t xml:space="preserve">Flow Diagram(Swimlane)</w:t>
-      </w:r>
-    </w:p>
-    <w:p>
-      <w:pPr>
-        <w:rPr/>
-      </w:pPr>
-      <w:r>
-        <w:rPr>
-          <w:rtl w:val="0"/>
-        </w:rPr>
-        <w:t xml:space="preserve">Shows who does what in the process (</w:t>
+        <w:t>F</w:t>
+      </w:r>
+      <w:r>
+        <w:t xml:space="preserve">low </w:t>
+      </w:r>
+      <w:proofErr w:type="gramStart"/>
+      <w:r>
+        <w:t>Diagram(</w:t>
+      </w:r>
+      <w:proofErr w:type="gramEnd"/>
+      <w:r>
+        <w:t>Swimlane)</w:t>
+      </w:r>
+    </w:p>
+    <w:p>
+      <w:r>
+        <w:t>Shows who does what in the process (</w:t>
       </w:r>
       <w:hyperlink w:anchor="_o9as3tt2ip5u">
         <w:r>
           <w:rPr>
-            <w:color w:val="1155cc"/>
+            <w:color w:val="1155CC"/>
             <w:u w:val="single"/>
-            <w:rtl w:val="0"/>
           </w:rPr>
-          <w:t xml:space="preserve">Example</w:t>
+          <w:t>Example</w:t>
         </w:r>
       </w:hyperlink>
       <w:r>
-        <w:rPr>
-          <w:rtl w:val="0"/>
-        </w:rPr>
-        <w:t xml:space="preserve">)</w:t>
-      </w:r>
-    </w:p>
-    <w:p>
-      <w:pPr>
-        <w:rPr/>
-      </w:pPr>
-      <w:r>
-        <w:rPr>
-          <w:shd w:fill="ffe599" w:val="clear"/>
-          <w:rtl w:val="0"/>
-        </w:rPr>
-        <w:t xml:space="preserve">TASK: Complete Swimlane for next page click</w:t>
-      </w:r>
-      <w:r>
-        <w:rPr>
-          <w:rtl w:val="0"/>
-        </w:rPr>
+        <w:t>)</w:t>
+      </w:r>
+    </w:p>
+    <w:p>
+      <w:pPr>
+        <w:rPr>
+          <w:shd w:val="clear" w:color="auto" w:fill="FFE599"/>
+        </w:rPr>
+      </w:pPr>
+      <w:r>
+        <w:rPr>
+          <w:shd w:val="clear" w:color="auto" w:fill="FFE599"/>
+        </w:rPr>
+        <w:t>TASK: Complete Swimlane for next page click</w:t>
+      </w:r>
+    </w:p>
+    <w:p>
+      <w:r>
+        <w:lastRenderedPageBreak/>
+        <w:drawing>
+          <wp:inline distT="0" distB="0" distL="0" distR="0" wp14:anchorId="3BDBE559" wp14:editId="6EE94471">
+            <wp:extent cx="5943600" cy="4448175"/>
+            <wp:effectExtent l="0" t="0" r="0" b="0"/>
+            <wp:docPr id="2" name="Picture 2"/>
+            <wp:cNvGraphicFramePr>
+              <a:graphicFrameLocks xmlns:a="http://schemas.openxmlformats.org/drawingml/2006/main" noChangeAspect="1"/>
+            </wp:cNvGraphicFramePr>
+            <a:graphic xmlns:a="http://schemas.openxmlformats.org/drawingml/2006/main">
+              <a:graphicData uri="http://schemas.openxmlformats.org/drawingml/2006/picture">
+                <pic:pic xmlns:pic="http://schemas.openxmlformats.org/drawingml/2006/picture">
+                  <pic:nvPicPr>
+                    <pic:cNvPr id="1" name=""/>
+                    <pic:cNvPicPr/>
+                  </pic:nvPicPr>
+                  <pic:blipFill>
+                    <a:blip r:embed="rId5"/>
+                    <a:stretch>
+                      <a:fillRect/>
+                    </a:stretch>
+                  </pic:blipFill>
+                  <pic:spPr>
+                    <a:xfrm>
+                      <a:off x="0" y="0"/>
+                      <a:ext cx="5943600" cy="4448175"/>
+                    </a:xfrm>
+                    <a:prstGeom prst="rect">
+                      <a:avLst/>
+                    </a:prstGeom>
+                  </pic:spPr>
+                </pic:pic>
+              </a:graphicData>
+            </a:graphic>
+          </wp:inline>
+        </w:drawing>
       </w:r>
     </w:p>
     <w:p>
       <w:pPr>
         <w:pStyle w:val="Heading1"/>
-        <w:rPr/>
-      </w:pPr>
-      <w:bookmarkStart w:colFirst="0" w:colLast="0" w:name="_cnnmna1zsujc" w:id="4"/>
+      </w:pPr>
+      <w:bookmarkStart w:id="3" w:name="_cnnmna1zsujc" w:colFirst="0" w:colLast="0"/>
+      <w:bookmarkEnd w:id="3"/>
+    </w:p>
+    <w:p>
+      <w:pPr>
+        <w:pStyle w:val="Heading1"/>
+      </w:pPr>
+      <w:r>
+        <w:t>Business Requirements</w:t>
+      </w:r>
+    </w:p>
+    <w:p>
+      <w:pPr>
+        <w:pStyle w:val="Heading1"/>
+        <w:rPr>
+          <w:shd w:val="clear" w:color="auto" w:fill="FFE599"/>
+        </w:rPr>
+      </w:pPr>
+      <w:r>
+        <w:rPr>
+          <w:shd w:val="clear" w:color="auto" w:fill="FFE599"/>
+        </w:rPr>
+        <w:t>TASK: Complete Business Requirements for Home Page</w:t>
+      </w:r>
+    </w:p>
+    <w:p>
+      <w:pPr>
+        <w:pStyle w:val="Heading1"/>
+      </w:pPr>
+      <w:bookmarkStart w:id="4" w:name="_rt1ftvsgop8i" w:colFirst="0" w:colLast="0"/>
       <w:bookmarkEnd w:id="4"/>
       <w:r>
-        <w:rPr>
-          <w:rtl w:val="0"/>
-        </w:rPr>
-        <w:t xml:space="preserve">Business Requirements</w:t>
-      </w:r>
-    </w:p>
-    <w:p>
-      <w:pPr>
-        <w:rPr>
-          <w:shd w:fill="ffe599" w:val="clear"/>
-        </w:rPr>
-      </w:pPr>
-      <w:r>
-        <w:rPr>
-          <w:shd w:fill="ffe599" w:val="clear"/>
-          <w:rtl w:val="0"/>
-        </w:rPr>
-        <w:t xml:space="preserve">TASK: Complete Business Requirements for Home Page</w:t>
-      </w:r>
-    </w:p>
-    <w:p>
-      <w:pPr>
-        <w:pStyle w:val="Heading1"/>
-        <w:rPr/>
-      </w:pPr>
-      <w:bookmarkStart w:colFirst="0" w:colLast="0" w:name="_rt1ftvsgop8i" w:id="5"/>
-      <w:bookmarkEnd w:id="5"/>
-      <w:r>
-        <w:rPr>
-          <w:rtl w:val="0"/>
-        </w:rPr>
-        <w:t xml:space="preserve">Technical Requirements</w:t>
+        <w:t>T</w:t>
+      </w:r>
+      <w:r>
+        <w:t>echnical Requirements</w:t>
       </w:r>
     </w:p>
     <w:p>
@@ -176,16 +338,12 @@
           <w:ilvl w:val="0"/>
           <w:numId w:val="1"/>
         </w:numPr>
-        <w:ind w:left="720" w:hanging="360"/>
-        <w:rPr>
-          <w:u w:val="none"/>
-        </w:rPr>
-      </w:pPr>
-      <w:r>
-        <w:rPr>
-          <w:rtl w:val="0"/>
-        </w:rPr>
-        <w:t xml:space="preserve">Create a Developer Account for Twitter</w:t>
+      </w:pPr>
+      <w:r>
+        <w:t>Create a Developer Account for Twit</w:t>
+      </w:r>
+      <w:r>
+        <w:t>ter</w:t>
       </w:r>
     </w:p>
     <w:p>
@@ -194,16 +352,9 @@
           <w:ilvl w:val="0"/>
           <w:numId w:val="1"/>
         </w:numPr>
-        <w:ind w:left="720" w:hanging="360"/>
-        <w:rPr>
-          <w:u w:val="none"/>
-        </w:rPr>
-      </w:pPr>
-      <w:r>
-        <w:rPr>
-          <w:rtl w:val="0"/>
-        </w:rPr>
-        <w:t xml:space="preserve">Make sure to only show the next page link when there are no more results for next page</w:t>
+      </w:pPr>
+      <w:r>
+        <w:t>Make sure to only show the next page link when there are no more results for next page</w:t>
       </w:r>
     </w:p>
     <w:p>
@@ -212,16 +363,17 @@
           <w:ilvl w:val="1"/>
           <w:numId w:val="1"/>
         </w:numPr>
-        <w:ind w:left="1440" w:hanging="360"/>
-        <w:rPr>
-          <w:u w:val="none"/>
-        </w:rPr>
-      </w:pPr>
-      <w:r>
-        <w:rPr>
-          <w:rtl w:val="0"/>
-        </w:rPr>
-        <w:t xml:space="preserve">Use the attribute “next_results”</w:t>
+      </w:pPr>
+      <w:r>
+        <w:t>Use the attribute “</w:t>
+      </w:r>
+      <w:proofErr w:type="spellStart"/>
+      <w:r>
+        <w:t>next_results</w:t>
+      </w:r>
+      <w:proofErr w:type="spellEnd"/>
+      <w:r>
+        <w:t>”</w:t>
       </w:r>
     </w:p>
     <w:p>
@@ -230,16 +382,9 @@
           <w:ilvl w:val="0"/>
           <w:numId w:val="1"/>
         </w:numPr>
-        <w:ind w:left="720" w:hanging="360"/>
-        <w:rPr>
-          <w:u w:val="none"/>
-        </w:rPr>
-      </w:pPr>
-      <w:r>
-        <w:rPr>
-          <w:rtl w:val="0"/>
-        </w:rPr>
-        <w:t xml:space="preserve">Use moment.js for showing the date of the tweet from the current date</w:t>
+      </w:pPr>
+      <w:r>
+        <w:t>Use moment.js for showing the date of the tweet from the current date</w:t>
       </w:r>
     </w:p>
     <w:p>
@@ -248,32 +393,29 @@
           <w:ilvl w:val="0"/>
           <w:numId w:val="1"/>
         </w:numPr>
-        <w:ind w:left="720" w:hanging="360"/>
-        <w:rPr>
-          <w:u w:val="none"/>
-        </w:rPr>
-      </w:pPr>
-      <w:r>
-        <w:rPr>
-          <w:rtl w:val="0"/>
-        </w:rPr>
+      </w:pPr>
+      <w:r>
         <w:t xml:space="preserve">Use the documentation </w:t>
       </w:r>
       <w:hyperlink r:id="rId6">
         <w:r>
           <w:rPr>
-            <w:color w:val="1155cc"/>
+            <w:color w:val="1155CC"/>
             <w:u w:val="single"/>
-            <w:rtl w:val="0"/>
           </w:rPr>
-          <w:t xml:space="preserve">here</w:t>
+          <w:t>here</w:t>
         </w:r>
       </w:hyperlink>
       <w:r>
-        <w:rPr>
-          <w:rtl w:val="0"/>
-        </w:rPr>
-        <w:t xml:space="preserve"> for getting Seach Tweets</w:t>
+        <w:t xml:space="preserve"> for getting </w:t>
+      </w:r>
+      <w:proofErr w:type="spellStart"/>
+      <w:r>
+        <w:t>Seach</w:t>
+      </w:r>
+      <w:proofErr w:type="spellEnd"/>
+      <w:r>
+        <w:t xml:space="preserve"> Tweets</w:t>
       </w:r>
     </w:p>
     <w:p>
@@ -282,16 +424,10 @@
           <w:ilvl w:val="0"/>
           <w:numId w:val="1"/>
         </w:numPr>
-        <w:ind w:left="720" w:hanging="360"/>
-        <w:rPr>
-          <w:u w:val="none"/>
-        </w:rPr>
-      </w:pPr>
-      <w:r>
-        <w:rPr>
-          <w:rtl w:val="0"/>
-        </w:rPr>
-        <w:t xml:space="preserve">API Endpoints</w:t>
+      </w:pPr>
+      <w:r>
+        <w:lastRenderedPageBreak/>
+        <w:t>API Endpoints</w:t>
       </w:r>
     </w:p>
     <w:p>
@@ -300,83 +436,64 @@
           <w:ilvl w:val="1"/>
           <w:numId w:val="1"/>
         </w:numPr>
-        <w:ind w:left="1440" w:hanging="360"/>
-        <w:rPr>
-          <w:shd w:fill="ffe599" w:val="clear"/>
-        </w:rPr>
-      </w:pPr>
-      <w:r>
-        <w:rPr>
-          <w:shd w:fill="ffe599" w:val="clear"/>
-          <w:rtl w:val="0"/>
-        </w:rPr>
-        <w:t xml:space="preserve">TASK: Complete documentation for using the Twitter API after learning about the Twitter API</w:t>
+        <w:rPr>
+          <w:shd w:val="clear" w:color="auto" w:fill="FFE599"/>
+        </w:rPr>
+      </w:pPr>
+      <w:r>
+        <w:rPr>
+          <w:shd w:val="clear" w:color="auto" w:fill="FFE599"/>
+        </w:rPr>
+        <w:t>TASK: Complete documentation for using the Twitter API after learning about the Twitter API</w:t>
       </w:r>
     </w:p>
     <w:p>
       <w:pPr>
         <w:pStyle w:val="Heading3"/>
-        <w:rPr/>
-      </w:pPr>
-      <w:bookmarkStart w:colFirst="0" w:colLast="0" w:name="_o9as3tt2ip5u" w:id="6"/>
+      </w:pPr>
+      <w:bookmarkStart w:id="5" w:name="_o9as3tt2ip5u" w:colFirst="0" w:colLast="0"/>
+      <w:bookmarkEnd w:id="5"/>
+      <w:r>
+        <w:br w:type="page"/>
+      </w:r>
+    </w:p>
+    <w:p>
+      <w:pPr>
+        <w:pStyle w:val="Heading3"/>
+      </w:pPr>
+      <w:bookmarkStart w:id="6" w:name="_l1coi9rquib1" w:colFirst="0" w:colLast="0"/>
       <w:bookmarkEnd w:id="6"/>
       <w:r>
-        <w:br w:type="page"/>
-      </w:r>
-      <w:r>
-        <w:rPr>
-          <w:rtl w:val="0"/>
-        </w:rPr>
-      </w:r>
-    </w:p>
-    <w:p>
-      <w:pPr>
-        <w:pStyle w:val="Heading3"/>
-        <w:rPr/>
-      </w:pPr>
-      <w:bookmarkStart w:colFirst="0" w:colLast="0" w:name="_l1coi9rquib1" w:id="7"/>
-      <w:bookmarkEnd w:id="7"/>
-      <w:r>
-        <w:rPr>
-          <w:rtl w:val="0"/>
-        </w:rPr>
-        <w:t xml:space="preserve">Swim Lane Diagram Example</w:t>
-      </w:r>
-    </w:p>
-    <w:p>
-      <w:pPr>
-        <w:ind w:left="0" w:firstLine="0"/>
-        <w:rPr/>
-      </w:pPr>
-      <w:r>
-        <w:rPr>
-          <w:rtl w:val="0"/>
-        </w:rPr>
-        <w:t xml:space="preserve">Credit: lucidchart.com</w:t>
-      </w:r>
-    </w:p>
-    <w:p>
-      <w:pPr>
-        <w:ind w:left="0" w:firstLine="0"/>
-        <w:rPr/>
-      </w:pPr>
-      <w:r>
-        <w:rPr/>
+        <w:lastRenderedPageBreak/>
+        <w:t>Swim Lane Diagram Example</w:t>
+      </w:r>
+    </w:p>
+    <w:p>
+      <w:r>
+        <w:t>Credit: lucidchart.com</w:t>
+      </w:r>
+    </w:p>
+    <w:p>
+      <w:r>
+        <w:rPr>
+          <w:noProof/>
+        </w:rPr>
         <w:drawing>
-          <wp:inline distB="114300" distT="114300" distL="114300" distR="114300">
+          <wp:inline distT="114300" distB="114300" distL="114300" distR="114300">
             <wp:extent cx="5776913" cy="4628936"/>
-            <wp:effectExtent b="0" l="0" r="0" t="0"/>
+            <wp:effectExtent l="0" t="0" r="0" b="0"/>
             <wp:docPr id="1" name="image1.png"/>
-            <a:graphic>
+            <wp:cNvGraphicFramePr/>
+            <a:graphic xmlns:a="http://schemas.openxmlformats.org/drawingml/2006/main">
               <a:graphicData uri="http://schemas.openxmlformats.org/drawingml/2006/picture">
-                <pic:pic>
+                <pic:pic xmlns:pic="http://schemas.openxmlformats.org/drawingml/2006/picture">
                   <pic:nvPicPr>
                     <pic:cNvPr id="0" name="image1.png"/>
                     <pic:cNvPicPr preferRelativeResize="0"/>
                   </pic:nvPicPr>
                   <pic:blipFill>
                     <a:blip r:embed="rId7"/>
-                    <a:srcRect b="0" l="0" r="0" t="0"/>
+                    <a:srcRect/>
                     <a:stretch>
                       <a:fillRect/>
                     </a:stretch>
@@ -386,7 +503,9 @@
                       <a:off x="0" y="0"/>
                       <a:ext cx="5776913" cy="4628936"/>
                     </a:xfrm>
-                    <a:prstGeom prst="rect"/>
+                    <a:prstGeom prst="rect">
+                      <a:avLst/>
+                    </a:prstGeom>
                     <a:ln/>
                   </pic:spPr>
                 </pic:pic>
@@ -395,24 +514,224 @@
           </wp:inline>
         </w:drawing>
       </w:r>
-      <w:r>
-        <w:rPr>
-          <w:rtl w:val="0"/>
-        </w:rPr>
-      </w:r>
     </w:p>
     <w:sectPr>
-      <w:pgSz w:h="15840" w:w="12240" w:orient="portrait"/>
-      <w:pgMar w:bottom="1440" w:top="1440" w:left="1440" w:right="1440" w:header="720" w:footer="720"/>
+      <w:pgSz w:w="12240" w:h="15840"/>
+      <w:pgMar w:top="1440" w:right="1440" w:bottom="1440" w:left="1440" w:header="720" w:footer="720" w:gutter="0"/>
       <w:pgNumType w:start="1"/>
+      <w:cols w:space="720"/>
     </w:sectPr>
   </w:body>
 </w:document>
 </file>
 
 <file path=word/numbering.xml><?xml version="1.0" encoding="utf-8"?>
-<w:numbering xmlns:mc="http://schemas.openxmlformats.org/markup-compatibility/2006" xmlns:o="urn:schemas-microsoft-com:office:office" xmlns:r="http://schemas.openxmlformats.org/officeDocument/2006/relationships" xmlns:m="http://schemas.openxmlformats.org/officeDocument/2006/math" xmlns:v="urn:schemas-microsoft-com:vml" xmlns:wp="http://schemas.openxmlformats.org/drawingml/2006/wordprocessingDrawing" xmlns:w10="urn:schemas-microsoft-com:office:word" xmlns:w="http://schemas.openxmlformats.org/wordprocessingml/2006/main" xmlns:wne="http://schemas.microsoft.com/office/word/2006/wordml" xmlns:sl="http://schemas.openxmlformats.org/schemaLibrary/2006/main" xmlns:a="http://schemas.openxmlformats.org/drawingml/2006/main" xmlns:pic="http://schemas.openxmlformats.org/drawingml/2006/picture" xmlns:c="http://schemas.openxmlformats.org/drawingml/2006/chart" xmlns:lc="http://schemas.openxmlformats.org/drawingml/2006/lockedCanvas" xmlns:dgm="http://schemas.openxmlformats.org/drawingml/2006/diagram" xmlns:wps="http://schemas.microsoft.com/office/word/2010/wordprocessingShape" xmlns:wpg="http://schemas.microsoft.com/office/word/2010/wordprocessingGroup" xmlns:w14="http://schemas.microsoft.com/office/word/2010/wordml" xmlns:w15="http://schemas.microsoft.com/office/word/2012/wordml">
-  <w:abstractNum w:abstractNumId="1">
+<w:numbering xmlns:wpc="http://schemas.microsoft.com/office/word/2010/wordprocessingCanvas" xmlns:cx="http://schemas.microsoft.com/office/drawing/2014/chartex" xmlns:cx1="http://schemas.microsoft.com/office/drawing/2015/9/8/chartex" xmlns:cx2="http://schemas.microsoft.com/office/drawing/2015/10/21/chartex" xmlns:cx3="http://schemas.microsoft.com/office/drawing/2016/5/9/chartex" xmlns:cx4="http://schemas.microsoft.com/office/drawing/2016/5/10/chartex" xmlns:cx5="http://schemas.microsoft.com/office/drawing/2016/5/11/chartex" xmlns:cx6="http://schemas.microsoft.com/office/drawing/2016/5/12/chartex" xmlns:cx7="http://schemas.microsoft.com/office/drawing/2016/5/13/chartex" xmlns:cx8="http://schemas.microsoft.com/office/drawing/2016/5/14/chartex" xmlns:mc="http://schemas.openxmlformats.org/markup-compatibility/2006" xmlns:aink="http://schemas.microsoft.com/office/drawing/2016/ink" xmlns:am3d="http://schemas.microsoft.com/office/drawing/2017/model3d" xmlns:o="urn:schemas-microsoft-com:office:office" xmlns:r="http://schemas.openxmlformats.org/officeDocument/2006/relationships" xmlns:m="http://schemas.openxmlformats.org/officeDocument/2006/math" xmlns:v="urn:schemas-microsoft-com:vml" xmlns:wp14="http://schemas.microsoft.com/office/word/2010/wordprocessingDrawing" xmlns:wp="http://schemas.openxmlformats.org/drawingml/2006/wordprocessingDrawing" xmlns:w10="urn:schemas-microsoft-com:office:word" xmlns:w="http://schemas.openxmlformats.org/wordprocessingml/2006/main" xmlns:w14="http://schemas.microsoft.com/office/word/2010/wordml" xmlns:w15="http://schemas.microsoft.com/office/word/2012/wordml" xmlns:w16cex="http://schemas.microsoft.com/office/word/2018/wordml/cex" xmlns:w16cid="http://schemas.microsoft.com/office/word/2016/wordml/cid" xmlns:w16="http://schemas.microsoft.com/office/word/2018/wordml" xmlns:w16se="http://schemas.microsoft.com/office/word/2015/wordml/symex" xmlns:wpg="http://schemas.microsoft.com/office/word/2010/wordprocessingGroup" xmlns:wpi="http://schemas.microsoft.com/office/word/2010/wordprocessingInk" xmlns:wne="http://schemas.microsoft.com/office/word/2006/wordml" xmlns:wps="http://schemas.microsoft.com/office/word/2010/wordprocessingShape" mc:Ignorable="w14 w15 w16se w16cid w16 w16cex wp14">
+  <w:abstractNum w:abstractNumId="0" w15:restartNumberingAfterBreak="0">
+    <w:nsid w:val="0676141B"/>
+    <w:multiLevelType w:val="hybridMultilevel"/>
+    <w:tmpl w:val="BE7AFE28"/>
+    <w:lvl w:ilvl="0" w:tplc="0409000F">
+      <w:start w:val="1"/>
+      <w:numFmt w:val="decimal"/>
+      <w:lvlText w:val="%1."/>
+      <w:lvlJc w:val="left"/>
+      <w:pPr>
+        <w:ind w:left="720" w:hanging="360"/>
+      </w:pPr>
+      <w:rPr>
+        <w:rFonts w:hint="default"/>
+      </w:rPr>
+    </w:lvl>
+    <w:lvl w:ilvl="1" w:tplc="04090019" w:tentative="1">
+      <w:start w:val="1"/>
+      <w:numFmt w:val="lowerLetter"/>
+      <w:lvlText w:val="%2."/>
+      <w:lvlJc w:val="left"/>
+      <w:pPr>
+        <w:ind w:left="1440" w:hanging="360"/>
+      </w:pPr>
+    </w:lvl>
+    <w:lvl w:ilvl="2" w:tplc="0409001B" w:tentative="1">
+      <w:start w:val="1"/>
+      <w:numFmt w:val="lowerRoman"/>
+      <w:lvlText w:val="%3."/>
+      <w:lvlJc w:val="right"/>
+      <w:pPr>
+        <w:ind w:left="2160" w:hanging="180"/>
+      </w:pPr>
+    </w:lvl>
+    <w:lvl w:ilvl="3" w:tplc="0409000F" w:tentative="1">
+      <w:start w:val="1"/>
+      <w:numFmt w:val="decimal"/>
+      <w:lvlText w:val="%4."/>
+      <w:lvlJc w:val="left"/>
+      <w:pPr>
+        <w:ind w:left="2880" w:hanging="360"/>
+      </w:pPr>
+    </w:lvl>
+    <w:lvl w:ilvl="4" w:tplc="04090019" w:tentative="1">
+      <w:start w:val="1"/>
+      <w:numFmt w:val="lowerLetter"/>
+      <w:lvlText w:val="%5."/>
+      <w:lvlJc w:val="left"/>
+      <w:pPr>
+        <w:ind w:left="3600" w:hanging="360"/>
+      </w:pPr>
+    </w:lvl>
+    <w:lvl w:ilvl="5" w:tplc="0409001B" w:tentative="1">
+      <w:start w:val="1"/>
+      <w:numFmt w:val="lowerRoman"/>
+      <w:lvlText w:val="%6."/>
+      <w:lvlJc w:val="right"/>
+      <w:pPr>
+        <w:ind w:left="4320" w:hanging="180"/>
+      </w:pPr>
+    </w:lvl>
+    <w:lvl w:ilvl="6" w:tplc="0409000F" w:tentative="1">
+      <w:start w:val="1"/>
+      <w:numFmt w:val="decimal"/>
+      <w:lvlText w:val="%7."/>
+      <w:lvlJc w:val="left"/>
+      <w:pPr>
+        <w:ind w:left="5040" w:hanging="360"/>
+      </w:pPr>
+    </w:lvl>
+    <w:lvl w:ilvl="7" w:tplc="04090019" w:tentative="1">
+      <w:start w:val="1"/>
+      <w:numFmt w:val="lowerLetter"/>
+      <w:lvlText w:val="%8."/>
+      <w:lvlJc w:val="left"/>
+      <w:pPr>
+        <w:ind w:left="5760" w:hanging="360"/>
+      </w:pPr>
+    </w:lvl>
+    <w:lvl w:ilvl="8" w:tplc="0409001B" w:tentative="1">
+      <w:start w:val="1"/>
+      <w:numFmt w:val="lowerRoman"/>
+      <w:lvlText w:val="%9."/>
+      <w:lvlJc w:val="right"/>
+      <w:pPr>
+        <w:ind w:left="6480" w:hanging="180"/>
+      </w:pPr>
+    </w:lvl>
+  </w:abstractNum>
+  <w:abstractNum w:abstractNumId="1" w15:restartNumberingAfterBreak="0">
+    <w:nsid w:val="30A572BD"/>
+    <w:multiLevelType w:val="hybridMultilevel"/>
+    <w:tmpl w:val="7ECCD41A"/>
+    <w:lvl w:ilvl="0" w:tplc="E2880F7C">
+      <w:numFmt w:val="bullet"/>
+      <w:lvlText w:val="-"/>
+      <w:lvlJc w:val="left"/>
+      <w:pPr>
+        <w:ind w:left="720" w:hanging="360"/>
+      </w:pPr>
+      <w:rPr>
+        <w:rFonts w:ascii="Arial" w:eastAsia="Arial" w:hAnsi="Arial" w:cs="Arial" w:hint="default"/>
+      </w:rPr>
+    </w:lvl>
+    <w:lvl w:ilvl="1" w:tplc="04090003" w:tentative="1">
+      <w:start w:val="1"/>
+      <w:numFmt w:val="bullet"/>
+      <w:lvlText w:val="o"/>
+      <w:lvlJc w:val="left"/>
+      <w:pPr>
+        <w:ind w:left="1440" w:hanging="360"/>
+      </w:pPr>
+      <w:rPr>
+        <w:rFonts w:ascii="Courier New" w:hAnsi="Courier New" w:hint="default"/>
+      </w:rPr>
+    </w:lvl>
+    <w:lvl w:ilvl="2" w:tplc="04090005" w:tentative="1">
+      <w:start w:val="1"/>
+      <w:numFmt w:val="bullet"/>
+      <w:lvlText w:val=""/>
+      <w:lvlJc w:val="left"/>
+      <w:pPr>
+        <w:ind w:left="2160" w:hanging="360"/>
+      </w:pPr>
+      <w:rPr>
+        <w:rFonts w:ascii="Wingdings" w:hAnsi="Wingdings" w:hint="default"/>
+      </w:rPr>
+    </w:lvl>
+    <w:lvl w:ilvl="3" w:tplc="04090001" w:tentative="1">
+      <w:start w:val="1"/>
+      <w:numFmt w:val="bullet"/>
+      <w:lvlText w:val=""/>
+      <w:lvlJc w:val="left"/>
+      <w:pPr>
+        <w:ind w:left="2880" w:hanging="360"/>
+      </w:pPr>
+      <w:rPr>
+        <w:rFonts w:ascii="Symbol" w:hAnsi="Symbol" w:hint="default"/>
+      </w:rPr>
+    </w:lvl>
+    <w:lvl w:ilvl="4" w:tplc="04090003" w:tentative="1">
+      <w:start w:val="1"/>
+      <w:numFmt w:val="bullet"/>
+      <w:lvlText w:val="o"/>
+      <w:lvlJc w:val="left"/>
+      <w:pPr>
+        <w:ind w:left="3600" w:hanging="360"/>
+      </w:pPr>
+      <w:rPr>
+        <w:rFonts w:ascii="Courier New" w:hAnsi="Courier New" w:hint="default"/>
+      </w:rPr>
+    </w:lvl>
+    <w:lvl w:ilvl="5" w:tplc="04090005" w:tentative="1">
+      <w:start w:val="1"/>
+      <w:numFmt w:val="bullet"/>
+      <w:lvlText w:val=""/>
+      <w:lvlJc w:val="left"/>
+      <w:pPr>
+        <w:ind w:left="4320" w:hanging="360"/>
+      </w:pPr>
+      <w:rPr>
+        <w:rFonts w:ascii="Wingdings" w:hAnsi="Wingdings" w:hint="default"/>
+      </w:rPr>
+    </w:lvl>
+    <w:lvl w:ilvl="6" w:tplc="04090001" w:tentative="1">
+      <w:start w:val="1"/>
+      <w:numFmt w:val="bullet"/>
+      <w:lvlText w:val=""/>
+      <w:lvlJc w:val="left"/>
+      <w:pPr>
+        <w:ind w:left="5040" w:hanging="360"/>
+      </w:pPr>
+      <w:rPr>
+        <w:rFonts w:ascii="Symbol" w:hAnsi="Symbol" w:hint="default"/>
+      </w:rPr>
+    </w:lvl>
+    <w:lvl w:ilvl="7" w:tplc="04090003" w:tentative="1">
+      <w:start w:val="1"/>
+      <w:numFmt w:val="bullet"/>
+      <w:lvlText w:val="o"/>
+      <w:lvlJc w:val="left"/>
+      <w:pPr>
+        <w:ind w:left="5760" w:hanging="360"/>
+      </w:pPr>
+      <w:rPr>
+        <w:rFonts w:ascii="Courier New" w:hAnsi="Courier New" w:hint="default"/>
+      </w:rPr>
+    </w:lvl>
+    <w:lvl w:ilvl="8" w:tplc="04090005" w:tentative="1">
+      <w:start w:val="1"/>
+      <w:numFmt w:val="bullet"/>
+      <w:lvlText w:val=""/>
+      <w:lvlJc w:val="left"/>
+      <w:pPr>
+        <w:ind w:left="6480" w:hanging="360"/>
+      </w:pPr>
+      <w:rPr>
+        <w:rFonts w:ascii="Wingdings" w:hAnsi="Wingdings" w:hint="default"/>
+      </w:rPr>
+    </w:lvl>
+  </w:abstractNum>
+  <w:abstractNum w:abstractNumId="2" w15:restartNumberingAfterBreak="0">
+    <w:nsid w:val="33447BB4"/>
+    <w:multiLevelType w:val="multilevel"/>
+    <w:tmpl w:val="10F8750E"/>
     <w:lvl w:ilvl="0">
       <w:start w:val="1"/>
       <w:numFmt w:val="bullet"/>
@@ -519,24 +838,145 @@
       </w:pPr>
       <w:rPr>
         <w:u w:val="none"/>
+      </w:rPr>
+    </w:lvl>
+  </w:abstractNum>
+  <w:abstractNum w:abstractNumId="3" w15:restartNumberingAfterBreak="0">
+    <w:nsid w:val="578E22D2"/>
+    <w:multiLevelType w:val="hybridMultilevel"/>
+    <w:tmpl w:val="9A74C5F2"/>
+    <w:lvl w:ilvl="0" w:tplc="49081E9C">
+      <w:numFmt w:val="bullet"/>
+      <w:lvlText w:val="-"/>
+      <w:lvlJc w:val="left"/>
+      <w:pPr>
+        <w:ind w:left="720" w:hanging="360"/>
+      </w:pPr>
+      <w:rPr>
+        <w:rFonts w:ascii="Arial" w:eastAsia="Arial" w:hAnsi="Arial" w:cs="Arial" w:hint="default"/>
+      </w:rPr>
+    </w:lvl>
+    <w:lvl w:ilvl="1" w:tplc="04090003" w:tentative="1">
+      <w:start w:val="1"/>
+      <w:numFmt w:val="bullet"/>
+      <w:lvlText w:val="o"/>
+      <w:lvlJc w:val="left"/>
+      <w:pPr>
+        <w:ind w:left="1440" w:hanging="360"/>
+      </w:pPr>
+      <w:rPr>
+        <w:rFonts w:ascii="Courier New" w:hAnsi="Courier New" w:hint="default"/>
+      </w:rPr>
+    </w:lvl>
+    <w:lvl w:ilvl="2" w:tplc="04090005" w:tentative="1">
+      <w:start w:val="1"/>
+      <w:numFmt w:val="bullet"/>
+      <w:lvlText w:val=""/>
+      <w:lvlJc w:val="left"/>
+      <w:pPr>
+        <w:ind w:left="2160" w:hanging="360"/>
+      </w:pPr>
+      <w:rPr>
+        <w:rFonts w:ascii="Wingdings" w:hAnsi="Wingdings" w:hint="default"/>
+      </w:rPr>
+    </w:lvl>
+    <w:lvl w:ilvl="3" w:tplc="04090001" w:tentative="1">
+      <w:start w:val="1"/>
+      <w:numFmt w:val="bullet"/>
+      <w:lvlText w:val=""/>
+      <w:lvlJc w:val="left"/>
+      <w:pPr>
+        <w:ind w:left="2880" w:hanging="360"/>
+      </w:pPr>
+      <w:rPr>
+        <w:rFonts w:ascii="Symbol" w:hAnsi="Symbol" w:hint="default"/>
+      </w:rPr>
+    </w:lvl>
+    <w:lvl w:ilvl="4" w:tplc="04090003" w:tentative="1">
+      <w:start w:val="1"/>
+      <w:numFmt w:val="bullet"/>
+      <w:lvlText w:val="o"/>
+      <w:lvlJc w:val="left"/>
+      <w:pPr>
+        <w:ind w:left="3600" w:hanging="360"/>
+      </w:pPr>
+      <w:rPr>
+        <w:rFonts w:ascii="Courier New" w:hAnsi="Courier New" w:hint="default"/>
+      </w:rPr>
+    </w:lvl>
+    <w:lvl w:ilvl="5" w:tplc="04090005" w:tentative="1">
+      <w:start w:val="1"/>
+      <w:numFmt w:val="bullet"/>
+      <w:lvlText w:val=""/>
+      <w:lvlJc w:val="left"/>
+      <w:pPr>
+        <w:ind w:left="4320" w:hanging="360"/>
+      </w:pPr>
+      <w:rPr>
+        <w:rFonts w:ascii="Wingdings" w:hAnsi="Wingdings" w:hint="default"/>
+      </w:rPr>
+    </w:lvl>
+    <w:lvl w:ilvl="6" w:tplc="04090001" w:tentative="1">
+      <w:start w:val="1"/>
+      <w:numFmt w:val="bullet"/>
+      <w:lvlText w:val=""/>
+      <w:lvlJc w:val="left"/>
+      <w:pPr>
+        <w:ind w:left="5040" w:hanging="360"/>
+      </w:pPr>
+      <w:rPr>
+        <w:rFonts w:ascii="Symbol" w:hAnsi="Symbol" w:hint="default"/>
+      </w:rPr>
+    </w:lvl>
+    <w:lvl w:ilvl="7" w:tplc="04090003" w:tentative="1">
+      <w:start w:val="1"/>
+      <w:numFmt w:val="bullet"/>
+      <w:lvlText w:val="o"/>
+      <w:lvlJc w:val="left"/>
+      <w:pPr>
+        <w:ind w:left="5760" w:hanging="360"/>
+      </w:pPr>
+      <w:rPr>
+        <w:rFonts w:ascii="Courier New" w:hAnsi="Courier New" w:hint="default"/>
+      </w:rPr>
+    </w:lvl>
+    <w:lvl w:ilvl="8" w:tplc="04090005" w:tentative="1">
+      <w:start w:val="1"/>
+      <w:numFmt w:val="bullet"/>
+      <w:lvlText w:val=""/>
+      <w:lvlJc w:val="left"/>
+      <w:pPr>
+        <w:ind w:left="6480" w:hanging="360"/>
+      </w:pPr>
+      <w:rPr>
+        <w:rFonts w:ascii="Wingdings" w:hAnsi="Wingdings" w:hint="default"/>
       </w:rPr>
     </w:lvl>
   </w:abstractNum>
   <w:num w:numId="1">
+    <w:abstractNumId w:val="2"/>
+  </w:num>
+  <w:num w:numId="2">
+    <w:abstractNumId w:val="3"/>
+  </w:num>
+  <w:num w:numId="3">
     <w:abstractNumId w:val="1"/>
+  </w:num>
+  <w:num w:numId="4">
+    <w:abstractNumId w:val="0"/>
   </w:num>
 </w:numbering>
 </file>
 
 <file path=word/styles.xml><?xml version="1.0" encoding="utf-8"?>
-<w:styles xmlns:mc="http://schemas.openxmlformats.org/markup-compatibility/2006" xmlns:o="urn:schemas-microsoft-com:office:office" xmlns:r="http://schemas.openxmlformats.org/officeDocument/2006/relationships" xmlns:m="http://schemas.openxmlformats.org/officeDocument/2006/math" xmlns:v="urn:schemas-microsoft-com:vml" xmlns:wp="http://schemas.openxmlformats.org/drawingml/2006/wordprocessingDrawing" xmlns:w10="urn:schemas-microsoft-com:office:word" xmlns:w="http://schemas.openxmlformats.org/wordprocessingml/2006/main" xmlns:wne="http://schemas.microsoft.com/office/word/2006/wordml" xmlns:sl="http://schemas.openxmlformats.org/schemaLibrary/2006/main" xmlns:a="http://schemas.openxmlformats.org/drawingml/2006/main" xmlns:pic="http://schemas.openxmlformats.org/drawingml/2006/picture" xmlns:c="http://schemas.openxmlformats.org/drawingml/2006/chart" xmlns:lc="http://schemas.openxmlformats.org/drawingml/2006/lockedCanvas" xmlns:dgm="http://schemas.openxmlformats.org/drawingml/2006/diagram" xmlns:wps="http://schemas.microsoft.com/office/word/2010/wordprocessingShape" xmlns:wpg="http://schemas.microsoft.com/office/word/2010/wordprocessingGroup" xmlns:w14="http://schemas.microsoft.com/office/word/2010/wordml" xmlns:w15="http://schemas.microsoft.com/office/word/2012/wordml">
+<w:styles xmlns:mc="http://schemas.openxmlformats.org/markup-compatibility/2006" xmlns:r="http://schemas.openxmlformats.org/officeDocument/2006/relationships" xmlns:w="http://schemas.openxmlformats.org/wordprocessingml/2006/main" xmlns:w14="http://schemas.microsoft.com/office/word/2010/wordml" xmlns:w15="http://schemas.microsoft.com/office/word/2012/wordml" xmlns:w16cex="http://schemas.microsoft.com/office/word/2018/wordml/cex" xmlns:w16cid="http://schemas.microsoft.com/office/word/2016/wordml/cid" xmlns:w16="http://schemas.microsoft.com/office/word/2018/wordml" xmlns:w16se="http://schemas.microsoft.com/office/word/2015/wordml/symex" mc:Ignorable="w14 w15 w16se w16cid w16 w16cex">
   <w:docDefaults>
     <w:rPrDefault>
       <w:rPr>
-        <w:rFonts w:ascii="Arial" w:cs="Arial" w:eastAsia="Arial" w:hAnsi="Arial"/>
+        <w:rFonts w:ascii="Arial" w:eastAsia="Arial" w:hAnsi="Arial" w:cs="Arial"/>
         <w:sz w:val="22"/>
         <w:szCs w:val="22"/>
-        <w:lang w:val="en"/>
+        <w:lang w:val="en" w:eastAsia="en-US" w:bidi="ar-SA"/>
       </w:rPr>
     </w:rPrDefault>
     <w:pPrDefault>
@@ -545,20 +985,399 @@
       </w:pPr>
     </w:pPrDefault>
   </w:docDefaults>
-  <w:style w:type="paragraph" w:styleId="Normal" w:default="1">
-    <w:name w:val="normal"/>
-  </w:style>
-  <w:style w:type="table" w:styleId="TableNormal" w:default="1">
-    <w:name w:val="Table Normal"/>
+  <w:latentStyles w:defLockedState="0" w:defUIPriority="99" w:defSemiHidden="0" w:defUnhideWhenUsed="0" w:defQFormat="0" w:count="376">
+    <w:lsdException w:name="Normal" w:uiPriority="0" w:qFormat="1"/>
+    <w:lsdException w:name="heading 1" w:uiPriority="9" w:qFormat="1"/>
+    <w:lsdException w:name="heading 2" w:semiHidden="1" w:uiPriority="9" w:unhideWhenUsed="1" w:qFormat="1"/>
+    <w:lsdException w:name="heading 3" w:semiHidden="1" w:uiPriority="9" w:unhideWhenUsed="1" w:qFormat="1"/>
+    <w:lsdException w:name="heading 4" w:semiHidden="1" w:uiPriority="9" w:unhideWhenUsed="1" w:qFormat="1"/>
+    <w:lsdException w:name="heading 5" w:semiHidden="1" w:uiPriority="9" w:unhideWhenUsed="1" w:qFormat="1"/>
+    <w:lsdException w:name="heading 6" w:semiHidden="1" w:uiPriority="9" w:unhideWhenUsed="1" w:qFormat="1"/>
+    <w:lsdException w:name="heading 7" w:semiHidden="1" w:uiPriority="9" w:unhideWhenUsed="1" w:qFormat="1"/>
+    <w:lsdException w:name="heading 8" w:semiHidden="1" w:uiPriority="9" w:unhideWhenUsed="1" w:qFormat="1"/>
+    <w:lsdException w:name="heading 9" w:semiHidden="1" w:uiPriority="9" w:unhideWhenUsed="1" w:qFormat="1"/>
+    <w:lsdException w:name="index 1" w:semiHidden="1" w:unhideWhenUsed="1"/>
+    <w:lsdException w:name="index 2" w:semiHidden="1" w:unhideWhenUsed="1"/>
+    <w:lsdException w:name="index 3" w:semiHidden="1" w:unhideWhenUsed="1"/>
+    <w:lsdException w:name="index 4" w:semiHidden="1" w:unhideWhenUsed="1"/>
+    <w:lsdException w:name="index 5" w:semiHidden="1" w:unhideWhenUsed="1"/>
+    <w:lsdException w:name="index 6" w:semiHidden="1" w:unhideWhenUsed="1"/>
+    <w:lsdException w:name="index 7" w:semiHidden="1" w:unhideWhenUsed="1"/>
+    <w:lsdException w:name="index 8" w:semiHidden="1" w:unhideWhenUsed="1"/>
+    <w:lsdException w:name="index 9" w:semiHidden="1" w:unhideWhenUsed="1"/>
+    <w:lsdException w:name="toc 1" w:semiHidden="1" w:uiPriority="39" w:unhideWhenUsed="1"/>
+    <w:lsdException w:name="toc 2" w:semiHidden="1" w:uiPriority="39" w:unhideWhenUsed="1"/>
+    <w:lsdException w:name="toc 3" w:semiHidden="1" w:uiPriority="39" w:unhideWhenUsed="1"/>
+    <w:lsdException w:name="toc 4" w:semiHidden="1" w:uiPriority="39" w:unhideWhenUsed="1"/>
+    <w:lsdException w:name="toc 5" w:semiHidden="1" w:uiPriority="39" w:unhideWhenUsed="1"/>
+    <w:lsdException w:name="toc 6" w:semiHidden="1" w:uiPriority="39" w:unhideWhenUsed="1"/>
+    <w:lsdException w:name="toc 7" w:semiHidden="1" w:uiPriority="39" w:unhideWhenUsed="1"/>
+    <w:lsdException w:name="toc 8" w:semiHidden="1" w:uiPriority="39" w:unhideWhenUsed="1"/>
+    <w:lsdException w:name="toc 9" w:semiHidden="1" w:uiPriority="39" w:unhideWhenUsed="1"/>
+    <w:lsdException w:name="Normal Indent" w:semiHidden="1" w:unhideWhenUsed="1"/>
+    <w:lsdException w:name="footnote text" w:semiHidden="1" w:unhideWhenUsed="1"/>
+    <w:lsdException w:name="annotation text" w:semiHidden="1" w:unhideWhenUsed="1"/>
+    <w:lsdException w:name="header" w:semiHidden="1" w:unhideWhenUsed="1"/>
+    <w:lsdException w:name="footer" w:semiHidden="1" w:unhideWhenUsed="1"/>
+    <w:lsdException w:name="index heading" w:semiHidden="1" w:unhideWhenUsed="1"/>
+    <w:lsdException w:name="caption" w:semiHidden="1" w:uiPriority="35" w:unhideWhenUsed="1" w:qFormat="1"/>
+    <w:lsdException w:name="table of figures" w:semiHidden="1" w:unhideWhenUsed="1"/>
+    <w:lsdException w:name="envelope address" w:semiHidden="1" w:unhideWhenUsed="1"/>
+    <w:lsdException w:name="envelope return" w:semiHidden="1" w:unhideWhenUsed="1"/>
+    <w:lsdException w:name="footnote reference" w:semiHidden="1" w:unhideWhenUsed="1"/>
+    <w:lsdException w:name="annotation reference" w:semiHidden="1" w:unhideWhenUsed="1"/>
+    <w:lsdException w:name="line number" w:semiHidden="1" w:unhideWhenUsed="1"/>
+    <w:lsdException w:name="page number" w:semiHidden="1" w:unhideWhenUsed="1"/>
+    <w:lsdException w:name="endnote reference" w:semiHidden="1" w:unhideWhenUsed="1"/>
+    <w:lsdException w:name="endnote text" w:semiHidden="1" w:unhideWhenUsed="1"/>
+    <w:lsdException w:name="table of authorities" w:semiHidden="1" w:unhideWhenUsed="1"/>
+    <w:lsdException w:name="macro" w:semiHidden="1" w:unhideWhenUsed="1"/>
+    <w:lsdException w:name="toa heading" w:semiHidden="1" w:unhideWhenUsed="1"/>
+    <w:lsdException w:name="List" w:semiHidden="1" w:unhideWhenUsed="1"/>
+    <w:lsdException w:name="List Bullet" w:semiHidden="1" w:unhideWhenUsed="1"/>
+    <w:lsdException w:name="List Number" w:semiHidden="1" w:unhideWhenUsed="1"/>
+    <w:lsdException w:name="List 2" w:semiHidden="1" w:unhideWhenUsed="1"/>
+    <w:lsdException w:name="List 3" w:semiHidden="1" w:unhideWhenUsed="1"/>
+    <w:lsdException w:name="List 4" w:semiHidden="1" w:unhideWhenUsed="1"/>
+    <w:lsdException w:name="List 5" w:semiHidden="1" w:unhideWhenUsed="1"/>
+    <w:lsdException w:name="List Bullet 2" w:semiHidden="1" w:unhideWhenUsed="1"/>
+    <w:lsdException w:name="List Bullet 3" w:semiHidden="1" w:unhideWhenUsed="1"/>
+    <w:lsdException w:name="List Bullet 4" w:semiHidden="1" w:unhideWhenUsed="1"/>
+    <w:lsdException w:name="List Bullet 5" w:semiHidden="1" w:unhideWhenUsed="1"/>
+    <w:lsdException w:name="List Number 2" w:semiHidden="1" w:unhideWhenUsed="1"/>
+    <w:lsdException w:name="List Number 3" w:semiHidden="1" w:unhideWhenUsed="1"/>
+    <w:lsdException w:name="List Number 4" w:semiHidden="1" w:unhideWhenUsed="1"/>
+    <w:lsdException w:name="List Number 5" w:semiHidden="1" w:unhideWhenUsed="1"/>
+    <w:lsdException w:name="Title" w:uiPriority="10" w:qFormat="1"/>
+    <w:lsdException w:name="Closing" w:semiHidden="1" w:unhideWhenUsed="1"/>
+    <w:lsdException w:name="Signature" w:semiHidden="1" w:unhideWhenUsed="1"/>
+    <w:lsdException w:name="Default Paragraph Font" w:semiHidden="1" w:uiPriority="1" w:unhideWhenUsed="1"/>
+    <w:lsdException w:name="Body Text" w:semiHidden="1" w:unhideWhenUsed="1"/>
+    <w:lsdException w:name="Body Text Indent" w:semiHidden="1" w:unhideWhenUsed="1"/>
+    <w:lsdException w:name="List Continue" w:semiHidden="1" w:unhideWhenUsed="1"/>
+    <w:lsdException w:name="List Continue 2" w:semiHidden="1" w:unhideWhenUsed="1"/>
+    <w:lsdException w:name="List Continue 3" w:semiHidden="1" w:unhideWhenUsed="1"/>
+    <w:lsdException w:name="List Continue 4" w:semiHidden="1" w:unhideWhenUsed="1"/>
+    <w:lsdException w:name="List Continue 5" w:semiHidden="1" w:unhideWhenUsed="1"/>
+    <w:lsdException w:name="Message Header" w:semiHidden="1" w:unhideWhenUsed="1"/>
+    <w:lsdException w:name="Subtitle" w:uiPriority="11" w:qFormat="1"/>
+    <w:lsdException w:name="Salutation" w:semiHidden="1" w:unhideWhenUsed="1"/>
+    <w:lsdException w:name="Date" w:semiHidden="1" w:unhideWhenUsed="1"/>
+    <w:lsdException w:name="Body Text First Indent" w:semiHidden="1" w:unhideWhenUsed="1"/>
+    <w:lsdException w:name="Body Text First Indent 2" w:semiHidden="1" w:unhideWhenUsed="1"/>
+    <w:lsdException w:name="Note Heading" w:semiHidden="1" w:unhideWhenUsed="1"/>
+    <w:lsdException w:name="Body Text 2" w:semiHidden="1" w:unhideWhenUsed="1"/>
+    <w:lsdException w:name="Body Text 3" w:semiHidden="1" w:unhideWhenUsed="1"/>
+    <w:lsdException w:name="Body Text Indent 2" w:semiHidden="1" w:unhideWhenUsed="1"/>
+    <w:lsdException w:name="Body Text Indent 3" w:semiHidden="1" w:unhideWhenUsed="1"/>
+    <w:lsdException w:name="Block Text" w:semiHidden="1" w:unhideWhenUsed="1"/>
+    <w:lsdException w:name="Hyperlink" w:semiHidden="1" w:unhideWhenUsed="1"/>
+    <w:lsdException w:name="FollowedHyperlink" w:semiHidden="1" w:unhideWhenUsed="1"/>
+    <w:lsdException w:name="Strong" w:uiPriority="22" w:qFormat="1"/>
+    <w:lsdException w:name="Emphasis" w:uiPriority="20" w:qFormat="1"/>
+    <w:lsdException w:name="Document Map" w:semiHidden="1" w:unhideWhenUsed="1"/>
+    <w:lsdException w:name="Plain Text" w:semiHidden="1" w:unhideWhenUsed="1"/>
+    <w:lsdException w:name="E-mail Signature" w:semiHidden="1" w:unhideWhenUsed="1"/>
+    <w:lsdException w:name="HTML Top of Form" w:semiHidden="1" w:unhideWhenUsed="1"/>
+    <w:lsdException w:name="HTML Bottom of Form" w:semiHidden="1" w:unhideWhenUsed="1"/>
+    <w:lsdException w:name="Normal (Web)" w:semiHidden="1" w:unhideWhenUsed="1"/>
+    <w:lsdException w:name="HTML Acronym" w:semiHidden="1" w:unhideWhenUsed="1"/>
+    <w:lsdException w:name="HTML Address" w:semiHidden="1" w:unhideWhenUsed="1"/>
+    <w:lsdException w:name="HTML Cite" w:semiHidden="1" w:unhideWhenUsed="1"/>
+    <w:lsdException w:name="HTML Code" w:semiHidden="1" w:unhideWhenUsed="1"/>
+    <w:lsdException w:name="HTML Definition" w:semiHidden="1" w:unhideWhenUsed="1"/>
+    <w:lsdException w:name="HTML Keyboard" w:semiHidden="1" w:unhideWhenUsed="1"/>
+    <w:lsdException w:name="HTML Preformatted" w:semiHidden="1" w:unhideWhenUsed="1"/>
+    <w:lsdException w:name="HTML Sample" w:semiHidden="1" w:unhideWhenUsed="1"/>
+    <w:lsdException w:name="HTML Typewriter" w:semiHidden="1" w:unhideWhenUsed="1"/>
+    <w:lsdException w:name="HTML Variable" w:semiHidden="1" w:unhideWhenUsed="1"/>
+    <w:lsdException w:name="Normal Table" w:semiHidden="1" w:unhideWhenUsed="1"/>
+    <w:lsdException w:name="annotation subject" w:semiHidden="1" w:unhideWhenUsed="1"/>
+    <w:lsdException w:name="No List" w:semiHidden="1" w:unhideWhenUsed="1"/>
+    <w:lsdException w:name="Outline List 1" w:semiHidden="1" w:unhideWhenUsed="1"/>
+    <w:lsdException w:name="Outline List 2" w:semiHidden="1" w:unhideWhenUsed="1"/>
+    <w:lsdException w:name="Outline List 3" w:semiHidden="1" w:unhideWhenUsed="1"/>
+    <w:lsdException w:name="Table Simple 1" w:semiHidden="1" w:unhideWhenUsed="1"/>
+    <w:lsdException w:name="Table Simple 2" w:semiHidden="1" w:unhideWhenUsed="1"/>
+    <w:lsdException w:name="Table Simple 3" w:semiHidden="1" w:unhideWhenUsed="1"/>
+    <w:lsdException w:name="Table Classic 1" w:semiHidden="1" w:unhideWhenUsed="1"/>
+    <w:lsdException w:name="Table Classic 2" w:semiHidden="1" w:unhideWhenUsed="1"/>
+    <w:lsdException w:name="Table Classic 3" w:semiHidden="1" w:unhideWhenUsed="1"/>
+    <w:lsdException w:name="Table Classic 4" w:semiHidden="1" w:unhideWhenUsed="1"/>
+    <w:lsdException w:name="Table Colorful 1" w:semiHidden="1" w:unhideWhenUsed="1"/>
+    <w:lsdException w:name="Table Colorful 2" w:semiHidden="1" w:unhideWhenUsed="1"/>
+    <w:lsdException w:name="Table Colorful 3" w:semiHidden="1" w:unhideWhenUsed="1"/>
+    <w:lsdException w:name="Table Columns 1" w:semiHidden="1" w:unhideWhenUsed="1"/>
+    <w:lsdException w:name="Table Columns 2" w:semiHidden="1" w:unhideWhenUsed="1"/>
+    <w:lsdException w:name="Table Columns 3" w:semiHidden="1" w:unhideWhenUsed="1"/>
+    <w:lsdException w:name="Table Columns 4" w:semiHidden="1" w:unhideWhenUsed="1"/>
+    <w:lsdException w:name="Table Columns 5" w:semiHidden="1" w:unhideWhenUsed="1"/>
+    <w:lsdException w:name="Table Grid 1" w:semiHidden="1" w:unhideWhenUsed="1"/>
+    <w:lsdException w:name="Table Grid 2" w:semiHidden="1" w:unhideWhenUsed="1"/>
+    <w:lsdException w:name="Table Grid 3" w:semiHidden="1" w:unhideWhenUsed="1"/>
+    <w:lsdException w:name="Table Grid 4" w:semiHidden="1" w:unhideWhenUsed="1"/>
+    <w:lsdException w:name="Table Grid 5" w:semiHidden="1" w:unhideWhenUsed="1"/>
+    <w:lsdException w:name="Table Grid 6" w:semiHidden="1" w:unhideWhenUsed="1"/>
+    <w:lsdException w:name="Table Grid 7" w:semiHidden="1" w:unhideWhenUsed="1"/>
+    <w:lsdException w:name="Table Grid 8" w:semiHidden="1" w:unhideWhenUsed="1"/>
+    <w:lsdException w:name="Table List 1" w:semiHidden="1" w:unhideWhenUsed="1"/>
+    <w:lsdException w:name="Table List 2" w:semiHidden="1" w:unhideWhenUsed="1"/>
+    <w:lsdException w:name="Table List 3" w:semiHidden="1" w:unhideWhenUsed="1"/>
+    <w:lsdException w:name="Table List 4" w:semiHidden="1" w:unhideWhenUsed="1"/>
+    <w:lsdException w:name="Table List 5" w:semiHidden="1" w:unhideWhenUsed="1"/>
+    <w:lsdException w:name="Table List 6" w:semiHidden="1" w:unhideWhenUsed="1"/>
+    <w:lsdException w:name="Table List 7" w:semiHidden="1" w:unhideWhenUsed="1"/>
+    <w:lsdException w:name="Table List 8" w:semiHidden="1" w:unhideWhenUsed="1"/>
+    <w:lsdException w:name="Table 3D effects 1" w:semiHidden="1" w:unhideWhenUsed="1"/>
+    <w:lsdException w:name="Table 3D effects 2" w:semiHidden="1" w:unhideWhenUsed="1"/>
+    <w:lsdException w:name="Table 3D effects 3" w:semiHidden="1" w:unhideWhenUsed="1"/>
+    <w:lsdException w:name="Table Contemporary" w:semiHidden="1" w:unhideWhenUsed="1"/>
+    <w:lsdException w:name="Table Elegant" w:semiHidden="1" w:unhideWhenUsed="1"/>
+    <w:lsdException w:name="Table Professional" w:semiHidden="1" w:unhideWhenUsed="1"/>
+    <w:lsdException w:name="Table Subtle 1" w:semiHidden="1" w:unhideWhenUsed="1"/>
+    <w:lsdException w:name="Table Subtle 2" w:semiHidden="1" w:unhideWhenUsed="1"/>
+    <w:lsdException w:name="Table Web 1" w:semiHidden="1" w:unhideWhenUsed="1"/>
+    <w:lsdException w:name="Table Web 2" w:semiHidden="1" w:unhideWhenUsed="1"/>
+    <w:lsdException w:name="Table Web 3" w:semiHidden="1" w:unhideWhenUsed="1"/>
+    <w:lsdException w:name="Balloon Text" w:semiHidden="1" w:unhideWhenUsed="1"/>
+    <w:lsdException w:name="Table Grid" w:uiPriority="39"/>
+    <w:lsdException w:name="Table Theme" w:semiHidden="1" w:unhideWhenUsed="1"/>
+    <w:lsdException w:name="Placeholder Text" w:semiHidden="1"/>
+    <w:lsdException w:name="No Spacing" w:uiPriority="1" w:qFormat="1"/>
+    <w:lsdException w:name="Light Shading" w:uiPriority="60"/>
+    <w:lsdException w:name="Light List" w:uiPriority="61"/>
+    <w:lsdException w:name="Light Grid" w:uiPriority="62"/>
+    <w:lsdException w:name="Medium Shading 1" w:uiPriority="63"/>
+    <w:lsdException w:name="Medium Shading 2" w:uiPriority="64"/>
+    <w:lsdException w:name="Medium List 1" w:uiPriority="65"/>
+    <w:lsdException w:name="Medium List 2" w:uiPriority="66"/>
+    <w:lsdException w:name="Medium Grid 1" w:uiPriority="67"/>
+    <w:lsdException w:name="Medium Grid 2" w:uiPriority="68"/>
+    <w:lsdException w:name="Medium Grid 3" w:uiPriority="69"/>
+    <w:lsdException w:name="Dark List" w:uiPriority="70"/>
+    <w:lsdException w:name="Colorful Shading" w:uiPriority="71"/>
+    <w:lsdException w:name="Colorful List" w:uiPriority="72"/>
+    <w:lsdException w:name="Colorful Grid" w:uiPriority="73"/>
+    <w:lsdException w:name="Light Shading Accent 1" w:uiPriority="60"/>
+    <w:lsdException w:name="Light List Accent 1" w:uiPriority="61"/>
+    <w:lsdException w:name="Light Grid Accent 1" w:uiPriority="62"/>
+    <w:lsdException w:name="Medium Shading 1 Accent 1" w:uiPriority="63"/>
+    <w:lsdException w:name="Medium Shading 2 Accent 1" w:uiPriority="64"/>
+    <w:lsdException w:name="Medium List 1 Accent 1" w:uiPriority="65"/>
+    <w:lsdException w:name="Revision" w:semiHidden="1"/>
+    <w:lsdException w:name="List Paragraph" w:uiPriority="34" w:qFormat="1"/>
+    <w:lsdException w:name="Quote" w:uiPriority="29" w:qFormat="1"/>
+    <w:lsdException w:name="Intense Quote" w:uiPriority="30" w:qFormat="1"/>
+    <w:lsdException w:name="Medium List 2 Accent 1" w:uiPriority="66"/>
+    <w:lsdException w:name="Medium Grid 1 Accent 1" w:uiPriority="67"/>
+    <w:lsdException w:name="Medium Grid 2 Accent 1" w:uiPriority="68"/>
+    <w:lsdException w:name="Medium Grid 3 Accent 1" w:uiPriority="69"/>
+    <w:lsdException w:name="Dark List Accent 1" w:uiPriority="70"/>
+    <w:lsdException w:name="Colorful Shading Accent 1" w:uiPriority="71"/>
+    <w:lsdException w:name="Colorful List Accent 1" w:uiPriority="72"/>
+    <w:lsdException w:name="Colorful Grid Accent 1" w:uiPriority="73"/>
+    <w:lsdException w:name="Light Shading Accent 2" w:uiPriority="60"/>
+    <w:lsdException w:name="Light List Accent 2" w:uiPriority="61"/>
+    <w:lsdException w:name="Light Grid Accent 2" w:uiPriority="62"/>
+    <w:lsdException w:name="Medium Shading 1 Accent 2" w:uiPriority="63"/>
+    <w:lsdException w:name="Medium Shading 2 Accent 2" w:uiPriority="64"/>
+    <w:lsdException w:name="Medium List 1 Accent 2" w:uiPriority="65"/>
+    <w:lsdException w:name="Medium List 2 Accent 2" w:uiPriority="66"/>
+    <w:lsdException w:name="Medium Grid 1 Accent 2" w:uiPriority="67"/>
+    <w:lsdException w:name="Medium Grid 2 Accent 2" w:uiPriority="68"/>
+    <w:lsdException w:name="Medium Grid 3 Accent 2" w:uiPriority="69"/>
+    <w:lsdException w:name="Dark List Accent 2" w:uiPriority="70"/>
+    <w:lsdException w:name="Colorful Shading Accent 2" w:uiPriority="71"/>
+    <w:lsdException w:name="Colorful List Accent 2" w:uiPriority="72"/>
+    <w:lsdException w:name="Colorful Grid Accent 2" w:uiPriority="73"/>
+    <w:lsdException w:name="Light Shading Accent 3" w:uiPriority="60"/>
+    <w:lsdException w:name="Light List Accent 3" w:uiPriority="61"/>
+    <w:lsdException w:name="Light Grid Accent 3" w:uiPriority="62"/>
+    <w:lsdException w:name="Medium Shading 1 Accent 3" w:uiPriority="63"/>
+    <w:lsdException w:name="Medium Shading 2 Accent 3" w:uiPriority="64"/>
+    <w:lsdException w:name="Medium List 1 Accent 3" w:uiPriority="65"/>
+    <w:lsdException w:name="Medium List 2 Accent 3" w:uiPriority="66"/>
+    <w:lsdException w:name="Medium Grid 1 Accent 3" w:uiPriority="67"/>
+    <w:lsdException w:name="Medium Grid 2 Accent 3" w:uiPriority="68"/>
+    <w:lsdException w:name="Medium Grid 3 Accent 3" w:uiPriority="69"/>
+    <w:lsdException w:name="Dark List Accent 3" w:uiPriority="70"/>
+    <w:lsdException w:name="Colorful Shading Accent 3" w:uiPriority="71"/>
+    <w:lsdException w:name="Colorful List Accent 3" w:uiPriority="72"/>
+    <w:lsdException w:name="Colorful Grid Accent 3" w:uiPriority="73"/>
+    <w:lsdException w:name="Light Shading Accent 4" w:uiPriority="60"/>
+    <w:lsdException w:name="Light List Accent 4" w:uiPriority="61"/>
+    <w:lsdException w:name="Light Grid Accent 4" w:uiPriority="62"/>
+    <w:lsdException w:name="Medium Shading 1 Accent 4" w:uiPriority="63"/>
+    <w:lsdException w:name="Medium Shading 2 Accent 4" w:uiPriority="64"/>
+    <w:lsdException w:name="Medium List 1 Accent 4" w:uiPriority="65"/>
+    <w:lsdException w:name="Medium List 2 Accent 4" w:uiPriority="66"/>
+    <w:lsdException w:name="Medium Grid 1 Accent 4" w:uiPriority="67"/>
+    <w:lsdException w:name="Medium Grid 2 Accent 4" w:uiPriority="68"/>
+    <w:lsdException w:name="Medium Grid 3 Accent 4" w:uiPriority="69"/>
+    <w:lsdException w:name="Dark List Accent 4" w:uiPriority="70"/>
+    <w:lsdException w:name="Colorful Shading Accent 4" w:uiPriority="71"/>
+    <w:lsdException w:name="Colorful List Accent 4" w:uiPriority="72"/>
+    <w:lsdException w:name="Colorful Grid Accent 4" w:uiPriority="73"/>
+    <w:lsdException w:name="Light Shading Accent 5" w:uiPriority="60"/>
+    <w:lsdException w:name="Light List Accent 5" w:uiPriority="61"/>
+    <w:lsdException w:name="Light Grid Accent 5" w:uiPriority="62"/>
+    <w:lsdException w:name="Medium Shading 1 Accent 5" w:uiPriority="63"/>
+    <w:lsdException w:name="Medium Shading 2 Accent 5" w:uiPriority="64"/>
+    <w:lsdException w:name="Medium List 1 Accent 5" w:uiPriority="65"/>
+    <w:lsdException w:name="Medium List 2 Accent 5" w:uiPriority="66"/>
+    <w:lsdException w:name="Medium Grid 1 Accent 5" w:uiPriority="67"/>
+    <w:lsdException w:name="Medium Grid 2 Accent 5" w:uiPriority="68"/>
+    <w:lsdException w:name="Medium Grid 3 Accent 5" w:uiPriority="69"/>
+    <w:lsdException w:name="Dark List Accent 5" w:uiPriority="70"/>
+    <w:lsdException w:name="Colorful Shading Accent 5" w:uiPriority="71"/>
+    <w:lsdException w:name="Colorful List Accent 5" w:uiPriority="72"/>
+    <w:lsdException w:name="Colorful Grid Accent 5" w:uiPriority="73"/>
+    <w:lsdException w:name="Light Shading Accent 6" w:uiPriority="60"/>
+    <w:lsdException w:name="Light List Accent 6" w:uiPriority="61"/>
+    <w:lsdException w:name="Light Grid Accent 6" w:uiPriority="62"/>
+    <w:lsdException w:name="Medium Shading 1 Accent 6" w:uiPriority="63"/>
+    <w:lsdException w:name="Medium Shading 2 Accent 6" w:uiPriority="64"/>
+    <w:lsdException w:name="Medium List 1 Accent 6" w:uiPriority="65"/>
+    <w:lsdException w:name="Medium List 2 Accent 6" w:uiPriority="66"/>
+    <w:lsdException w:name="Medium Grid 1 Accent 6" w:uiPriority="67"/>
+    <w:lsdException w:name="Medium Grid 2 Accent 6" w:uiPriority="68"/>
+    <w:lsdException w:name="Medium Grid 3 Accent 6" w:uiPriority="69"/>
+    <w:lsdException w:name="Dark List Accent 6" w:uiPriority="70"/>
+    <w:lsdException w:name="Colorful Shading Accent 6" w:uiPriority="71"/>
+    <w:lsdException w:name="Colorful List Accent 6" w:uiPriority="72"/>
+    <w:lsdException w:name="Colorful Grid Accent 6" w:uiPriority="73"/>
+    <w:lsdException w:name="Subtle Emphasis" w:uiPriority="19" w:qFormat="1"/>
+    <w:lsdException w:name="Intense Emphasis" w:uiPriority="21" w:qFormat="1"/>
+    <w:lsdException w:name="Subtle Reference" w:uiPriority="31" w:qFormat="1"/>
+    <w:lsdException w:name="Intense Reference" w:uiPriority="32" w:qFormat="1"/>
+    <w:lsdException w:name="Book Title" w:uiPriority="33" w:qFormat="1"/>
+    <w:lsdException w:name="Bibliography" w:semiHidden="1" w:uiPriority="37" w:unhideWhenUsed="1"/>
+    <w:lsdException w:name="TOC Heading" w:semiHidden="1" w:uiPriority="39" w:unhideWhenUsed="1" w:qFormat="1"/>
+    <w:lsdException w:name="Plain Table 1" w:uiPriority="41"/>
+    <w:lsdException w:name="Plain Table 2" w:uiPriority="42"/>
+    <w:lsdException w:name="Plain Table 3" w:uiPriority="43"/>
+    <w:lsdException w:name="Plain Table 4" w:uiPriority="44"/>
+    <w:lsdException w:name="Plain Table 5" w:uiPriority="45"/>
+    <w:lsdException w:name="Grid Table Light" w:uiPriority="40"/>
+    <w:lsdException w:name="Grid Table 1 Light" w:uiPriority="46"/>
+    <w:lsdException w:name="Grid Table 2" w:uiPriority="47"/>
+    <w:lsdException w:name="Grid Table 3" w:uiPriority="48"/>
+    <w:lsdException w:name="Grid Table 4" w:uiPriority="49"/>
+    <w:lsdException w:name="Grid Table 5 Dark" w:uiPriority="50"/>
+    <w:lsdException w:name="Grid Table 6 Colorful" w:uiPriority="51"/>
+    <w:lsdException w:name="Grid Table 7 Colorful" w:uiPriority="52"/>
+    <w:lsdException w:name="Grid Table 1 Light Accent 1" w:uiPriority="46"/>
+    <w:lsdException w:name="Grid Table 2 Accent 1" w:uiPriority="47"/>
+    <w:lsdException w:name="Grid Table 3 Accent 1" w:uiPriority="48"/>
+    <w:lsdException w:name="Grid Table 4 Accent 1" w:uiPriority="49"/>
+    <w:lsdException w:name="Grid Table 5 Dark Accent 1" w:uiPriority="50"/>
+    <w:lsdException w:name="Grid Table 6 Colorful Accent 1" w:uiPriority="51"/>
+    <w:lsdException w:name="Grid Table 7 Colorful Accent 1" w:uiPriority="52"/>
+    <w:lsdException w:name="Grid Table 1 Light Accent 2" w:uiPriority="46"/>
+    <w:lsdException w:name="Grid Table 2 Accent 2" w:uiPriority="47"/>
+    <w:lsdException w:name="Grid Table 3 Accent 2" w:uiPriority="48"/>
+    <w:lsdException w:name="Grid Table 4 Accent 2" w:uiPriority="49"/>
+    <w:lsdException w:name="Grid Table 5 Dark Accent 2" w:uiPriority="50"/>
+    <w:lsdException w:name="Grid Table 6 Colorful Accent 2" w:uiPriority="51"/>
+    <w:lsdException w:name="Grid Table 7 Colorful Accent 2" w:uiPriority="52"/>
+    <w:lsdException w:name="Grid Table 1 Light Accent 3" w:uiPriority="46"/>
+    <w:lsdException w:name="Grid Table 2 Accent 3" w:uiPriority="47"/>
+    <w:lsdException w:name="Grid Table 3 Accent 3" w:uiPriority="48"/>
+    <w:lsdException w:name="Grid Table 4 Accent 3" w:uiPriority="49"/>
+    <w:lsdException w:name="Grid Table 5 Dark Accent 3" w:uiPriority="50"/>
+    <w:lsdException w:name="Grid Table 6 Colorful Accent 3" w:uiPriority="51"/>
+    <w:lsdException w:name="Grid Table 7 Colorful Accent 3" w:uiPriority="52"/>
+    <w:lsdException w:name="Grid Table 1 Light Accent 4" w:uiPriority="46"/>
+    <w:lsdException w:name="Grid Table 2 Accent 4" w:uiPriority="47"/>
+    <w:lsdException w:name="Grid Table 3 Accent 4" w:uiPriority="48"/>
+    <w:lsdException w:name="Grid Table 4 Accent 4" w:uiPriority="49"/>
+    <w:lsdException w:name="Grid Table 5 Dark Accent 4" w:uiPriority="50"/>
+    <w:lsdException w:name="Grid Table 6 Colorful Accent 4" w:uiPriority="51"/>
+    <w:lsdException w:name="Grid Table 7 Colorful Accent 4" w:uiPriority="52"/>
+    <w:lsdException w:name="Grid Table 1 Light Accent 5" w:uiPriority="46"/>
+    <w:lsdException w:name="Grid Table 2 Accent 5" w:uiPriority="47"/>
+    <w:lsdException w:name="Grid Table 3 Accent 5" w:uiPriority="48"/>
+    <w:lsdException w:name="Grid Table 4 Accent 5" w:uiPriority="49"/>
+    <w:lsdException w:name="Grid Table 5 Dark Accent 5" w:uiPriority="50"/>
+    <w:lsdException w:name="Grid Table 6 Colorful Accent 5" w:uiPriority="51"/>
+    <w:lsdException w:name="Grid Table 7 Colorful Accent 5" w:uiPriority="52"/>
+    <w:lsdException w:name="Grid Table 1 Light Accent 6" w:uiPriority="46"/>
+    <w:lsdException w:name="Grid Table 2 Accent 6" w:uiPriority="47"/>
+    <w:lsdException w:name="Grid Table 3 Accent 6" w:uiPriority="48"/>
+    <w:lsdException w:name="Grid Table 4 Accent 6" w:uiPriority="49"/>
+    <w:lsdException w:name="Grid Table 5 Dark Accent 6" w:uiPriority="50"/>
+    <w:lsdException w:name="Grid Table 6 Colorful Accent 6" w:uiPriority="51"/>
+    <w:lsdException w:name="Grid Table 7 Colorful Accent 6" w:uiPriority="52"/>
+    <w:lsdException w:name="List Table 1 Light" w:uiPriority="46"/>
+    <w:lsdException w:name="List Table 2" w:uiPriority="47"/>
+    <w:lsdException w:name="List Table 3" w:uiPriority="48"/>
+    <w:lsdException w:name="List Table 4" w:uiPriority="49"/>
+    <w:lsdException w:name="List Table 5 Dark" w:uiPriority="50"/>
+    <w:lsdException w:name="List Table 6 Colorful" w:uiPriority="51"/>
+    <w:lsdException w:name="List Table 7 Colorful" w:uiPriority="52"/>
+    <w:lsdException w:name="List Table 1 Light Accent 1" w:uiPriority="46"/>
+    <w:lsdException w:name="List Table 2 Accent 1" w:uiPriority="47"/>
+    <w:lsdException w:name="List Table 3 Accent 1" w:uiPriority="48"/>
+    <w:lsdException w:name="List Table 4 Accent 1" w:uiPriority="49"/>
+    <w:lsdException w:name="List Table 5 Dark Accent 1" w:uiPriority="50"/>
+    <w:lsdException w:name="List Table 6 Colorful Accent 1" w:uiPriority="51"/>
+    <w:lsdException w:name="List Table 7 Colorful Accent 1" w:uiPriority="52"/>
+    <w:lsdException w:name="List Table 1 Light Accent 2" w:uiPriority="46"/>
+    <w:lsdException w:name="List Table 2 Accent 2" w:uiPriority="47"/>
+    <w:lsdException w:name="List Table 3 Accent 2" w:uiPriority="48"/>
+    <w:lsdException w:name="List Table 4 Accent 2" w:uiPriority="49"/>
+    <w:lsdException w:name="List Table 5 Dark Accent 2" w:uiPriority="50"/>
+    <w:lsdException w:name="List Table 6 Colorful Accent 2" w:uiPriority="51"/>
+    <w:lsdException w:name="List Table 7 Colorful Accent 2" w:uiPriority="52"/>
+    <w:lsdException w:name="List Table 1 Light Accent 3" w:uiPriority="46"/>
+    <w:lsdException w:name="List Table 2 Accent 3" w:uiPriority="47"/>
+    <w:lsdException w:name="List Table 3 Accent 3" w:uiPriority="48"/>
+    <w:lsdException w:name="List Table 4 Accent 3" w:uiPriority="49"/>
+    <w:lsdException w:name="List Table 5 Dark Accent 3" w:uiPriority="50"/>
+    <w:lsdException w:name="List Table 6 Colorful Accent 3" w:uiPriority="51"/>
+    <w:lsdException w:name="List Table 7 Colorful Accent 3" w:uiPriority="52"/>
+    <w:lsdException w:name="List Table 1 Light Accent 4" w:uiPriority="46"/>
+    <w:lsdException w:name="List Table 2 Accent 4" w:uiPriority="47"/>
+    <w:lsdException w:name="List Table 3 Accent 4" w:uiPriority="48"/>
+    <w:lsdException w:name="List Table 4 Accent 4" w:uiPriority="49"/>
+    <w:lsdException w:name="List Table 5 Dark Accent 4" w:uiPriority="50"/>
+    <w:lsdException w:name="List Table 6 Colorful Accent 4" w:uiPriority="51"/>
+    <w:lsdException w:name="List Table 7 Colorful Accent 4" w:uiPriority="52"/>
+    <w:lsdException w:name="List Table 1 Light Accent 5" w:uiPriority="46"/>
+    <w:lsdException w:name="List Table 2 Accent 5" w:uiPriority="47"/>
+    <w:lsdException w:name="List Table 3 Accent 5" w:uiPriority="48"/>
+    <w:lsdException w:name="List Table 4 Accent 5" w:uiPriority="49"/>
+    <w:lsdException w:name="List Table 5 Dark Accent 5" w:uiPriority="50"/>
+    <w:lsdException w:name="List Table 6 Colorful Accent 5" w:uiPriority="51"/>
+    <w:lsdException w:name="List Table 7 Colorful Accent 5" w:uiPriority="52"/>
+    <w:lsdException w:name="List Table 1 Light Accent 6" w:uiPriority="46"/>
+    <w:lsdException w:name="List Table 2 Accent 6" w:uiPriority="47"/>
+    <w:lsdException w:name="List Table 3 Accent 6" w:uiPriority="48"/>
+    <w:lsdException w:name="List Table 4 Accent 6" w:uiPriority="49"/>
+    <w:lsdException w:name="List Table 5 Dark Accent 6" w:uiPriority="50"/>
+    <w:lsdException w:name="List Table 6 Colorful Accent 6" w:uiPriority="51"/>
+    <w:lsdException w:name="List Table 7 Colorful Accent 6" w:uiPriority="52"/>
+    <w:lsdException w:name="Mention" w:semiHidden="1" w:unhideWhenUsed="1"/>
+    <w:lsdException w:name="Smart Hyperlink" w:semiHidden="1" w:unhideWhenUsed="1"/>
+    <w:lsdException w:name="Hashtag" w:semiHidden="1" w:unhideWhenUsed="1"/>
+    <w:lsdException w:name="Unresolved Mention" w:semiHidden="1" w:unhideWhenUsed="1"/>
+    <w:lsdException w:name="Smart Link" w:semiHidden="1" w:unhideWhenUsed="1"/>
+  </w:latentStyles>
+  <w:style w:type="paragraph" w:default="1" w:styleId="Normal">
+    <w:name w:val="Normal"/>
+    <w:qFormat/>
   </w:style>
   <w:style w:type="paragraph" w:styleId="Heading1">
     <w:name w:val="heading 1"/>
     <w:basedOn w:val="Normal"/>
     <w:next w:val="Normal"/>
+    <w:uiPriority w:val="9"/>
+    <w:qFormat/>
     <w:pPr>
-      <w:keepNext w:val="1"/>
-      <w:keepLines w:val="1"/>
-      <w:spacing w:after="120" w:before="400" w:lineRule="auto"/>
+      <w:keepNext/>
+      <w:keepLines/>
+      <w:spacing w:before="400" w:after="120"/>
+      <w:outlineLvl w:val="0"/>
     </w:pPr>
     <w:rPr>
       <w:sz w:val="40"/>
@@ -569,13 +1388,16 @@
     <w:name w:val="heading 2"/>
     <w:basedOn w:val="Normal"/>
     <w:next w:val="Normal"/>
+    <w:uiPriority w:val="9"/>
+    <w:unhideWhenUsed/>
+    <w:qFormat/>
     <w:pPr>
-      <w:keepNext w:val="1"/>
-      <w:keepLines w:val="1"/>
-      <w:spacing w:after="120" w:before="360" w:lineRule="auto"/>
+      <w:keepNext/>
+      <w:keepLines/>
+      <w:spacing w:before="360" w:after="120"/>
+      <w:outlineLvl w:val="1"/>
     </w:pPr>
     <w:rPr>
-      <w:b w:val="0"/>
       <w:sz w:val="32"/>
       <w:szCs w:val="32"/>
     </w:rPr>
@@ -584,13 +1406,16 @@
     <w:name w:val="heading 3"/>
     <w:basedOn w:val="Normal"/>
     <w:next w:val="Normal"/>
+    <w:uiPriority w:val="9"/>
+    <w:unhideWhenUsed/>
+    <w:qFormat/>
     <w:pPr>
-      <w:keepNext w:val="1"/>
-      <w:keepLines w:val="1"/>
-      <w:spacing w:after="80" w:before="320" w:lineRule="auto"/>
+      <w:keepNext/>
+      <w:keepLines/>
+      <w:spacing w:before="320" w:after="80"/>
+      <w:outlineLvl w:val="2"/>
     </w:pPr>
     <w:rPr>
-      <w:b w:val="0"/>
       <w:color w:val="434343"/>
       <w:sz w:val="28"/>
       <w:szCs w:val="28"/>
@@ -600,10 +1425,15 @@
     <w:name w:val="heading 4"/>
     <w:basedOn w:val="Normal"/>
     <w:next w:val="Normal"/>
+    <w:uiPriority w:val="9"/>
+    <w:semiHidden/>
+    <w:unhideWhenUsed/>
+    <w:qFormat/>
     <w:pPr>
-      <w:keepNext w:val="1"/>
-      <w:keepLines w:val="1"/>
-      <w:spacing w:after="80" w:before="280" w:lineRule="auto"/>
+      <w:keepNext/>
+      <w:keepLines/>
+      <w:spacing w:before="280" w:after="80"/>
+      <w:outlineLvl w:val="3"/>
     </w:pPr>
     <w:rPr>
       <w:color w:val="666666"/>
@@ -615,41 +1445,76 @@
     <w:name w:val="heading 5"/>
     <w:basedOn w:val="Normal"/>
     <w:next w:val="Normal"/>
+    <w:uiPriority w:val="9"/>
+    <w:semiHidden/>
+    <w:unhideWhenUsed/>
+    <w:qFormat/>
     <w:pPr>
-      <w:keepNext w:val="1"/>
-      <w:keepLines w:val="1"/>
-      <w:spacing w:after="80" w:before="240" w:lineRule="auto"/>
+      <w:keepNext/>
+      <w:keepLines/>
+      <w:spacing w:before="240" w:after="80"/>
+      <w:outlineLvl w:val="4"/>
     </w:pPr>
     <w:rPr>
       <w:color w:val="666666"/>
-      <w:sz w:val="22"/>
-      <w:szCs w:val="22"/>
     </w:rPr>
   </w:style>
   <w:style w:type="paragraph" w:styleId="Heading6">
     <w:name w:val="heading 6"/>
     <w:basedOn w:val="Normal"/>
     <w:next w:val="Normal"/>
+    <w:uiPriority w:val="9"/>
+    <w:semiHidden/>
+    <w:unhideWhenUsed/>
+    <w:qFormat/>
     <w:pPr>
-      <w:keepNext w:val="1"/>
-      <w:keepLines w:val="1"/>
-      <w:spacing w:after="80" w:before="240" w:lineRule="auto"/>
+      <w:keepNext/>
+      <w:keepLines/>
+      <w:spacing w:before="240" w:after="80"/>
+      <w:outlineLvl w:val="5"/>
     </w:pPr>
     <w:rPr>
-      <w:i w:val="1"/>
+      <w:i/>
       <w:color w:val="666666"/>
-      <w:sz w:val="22"/>
-      <w:szCs w:val="22"/>
     </w:rPr>
+  </w:style>
+  <w:style w:type="character" w:default="1" w:styleId="DefaultParagraphFont">
+    <w:name w:val="Default Paragraph Font"/>
+    <w:uiPriority w:val="1"/>
+    <w:semiHidden/>
+    <w:unhideWhenUsed/>
+  </w:style>
+  <w:style w:type="table" w:default="1" w:styleId="TableNormal">
+    <w:name w:val="Normal Table"/>
+    <w:uiPriority w:val="99"/>
+    <w:semiHidden/>
+    <w:unhideWhenUsed/>
+    <w:tblPr>
+      <w:tblInd w:w="0" w:type="dxa"/>
+      <w:tblCellMar>
+        <w:top w:w="0" w:type="dxa"/>
+        <w:left w:w="108" w:type="dxa"/>
+        <w:bottom w:w="0" w:type="dxa"/>
+        <w:right w:w="108" w:type="dxa"/>
+      </w:tblCellMar>
+    </w:tblPr>
+  </w:style>
+  <w:style w:type="numbering" w:default="1" w:styleId="NoList">
+    <w:name w:val="No List"/>
+    <w:uiPriority w:val="99"/>
+    <w:semiHidden/>
+    <w:unhideWhenUsed/>
   </w:style>
   <w:style w:type="paragraph" w:styleId="Title">
     <w:name w:val="Title"/>
     <w:basedOn w:val="Normal"/>
     <w:next w:val="Normal"/>
+    <w:uiPriority w:val="10"/>
+    <w:qFormat/>
     <w:pPr>
-      <w:keepNext w:val="1"/>
-      <w:keepLines w:val="1"/>
-      <w:spacing w:after="60" w:before="0" w:lineRule="auto"/>
+      <w:keepNext/>
+      <w:keepLines/>
+      <w:spacing w:after="60"/>
     </w:pPr>
     <w:rPr>
       <w:sz w:val="52"/>
@@ -660,18 +1525,29 @@
     <w:name w:val="Subtitle"/>
     <w:basedOn w:val="Normal"/>
     <w:next w:val="Normal"/>
+    <w:uiPriority w:val="11"/>
+    <w:qFormat/>
     <w:pPr>
-      <w:keepNext w:val="1"/>
-      <w:keepLines w:val="1"/>
-      <w:spacing w:after="320" w:before="0" w:lineRule="auto"/>
+      <w:keepNext/>
+      <w:keepLines/>
+      <w:spacing w:after="320"/>
     </w:pPr>
     <w:rPr>
-      <w:rFonts w:ascii="Arial" w:cs="Arial" w:eastAsia="Arial" w:hAnsi="Arial"/>
-      <w:i w:val="0"/>
       <w:color w:val="666666"/>
       <w:sz w:val="30"/>
       <w:szCs w:val="30"/>
     </w:rPr>
+  </w:style>
+  <w:style w:type="paragraph" w:styleId="ListParagraph">
+    <w:name w:val="List Paragraph"/>
+    <w:basedOn w:val="Normal"/>
+    <w:uiPriority w:val="34"/>
+    <w:qFormat/>
+    <w:rsid w:val="00547060"/>
+    <w:pPr>
+      <w:ind w:left="720"/>
+      <w:contextualSpacing/>
+    </w:pPr>
   </w:style>
 </w:styles>
 </file>

</xml_diff>